<commit_message>
Versión 2 trabajos interfaces
</commit_message>
<xml_diff>
--- a/TrabajoInterfacesWeb.docx
+++ b/TrabajoInterfacesWeb.docx
@@ -1166,7 +1166,14 @@
           <w:sz w:val="24"/>
           <w:szCs w:val="24"/>
         </w:rPr>
-        <w:t xml:space="preserve">El punto 1 marcado en la web sería el logo de identificación, el punto 2 es un elemento de navegación ya que consta de un menú con distintos enlaces a otras herramientas. El punto 5 serían los </w:t>
+        <w:t xml:space="preserve">El punto 1 marcado en la web sería el logo de identificación, el punto 2 es un elemento de navegación ya que consta de un menú con distintos enlaces a otras herramientas. El punto 5 serían los contenidos, ya que incluyen un título </w:t>
+      </w:r>
+      <w:r>
+        <w:rPr>
+          <w:sz w:val="24"/>
+          <w:szCs w:val="24"/>
+        </w:rPr>
+        <w:t xml:space="preserve">e información útil de las </w:t>
       </w:r>
       <w:r>
         <w:rPr>
@@ -1174,17 +1181,1153 @@
           <w:szCs w:val="24"/>
         </w:rPr>
         <w:lastRenderedPageBreak/>
-        <w:t xml:space="preserve">contenidos, ya que incluyen un título </w:t>
-      </w:r>
-      <w:r>
-        <w:rPr>
-          <w:sz w:val="24"/>
-          <w:szCs w:val="24"/>
-        </w:rPr>
-        <w:t>e información útil de las actualizaciones.</w:t>
-      </w:r>
+        <w:t>actualizaciones.</w:t>
+      </w:r>
+      <w:r>
+        <w:rPr>
+          <w:sz w:val="24"/>
+          <w:szCs w:val="24"/>
+        </w:rPr>
+        <w:t xml:space="preserve"> La interacción serían las propias herramientas, en las cuáles los usuarios pueden trastear con la interfaz gráfica tales como en este ejemplo.</w:t>
+      </w:r>
+    </w:p>
+    <w:p>
+      <w:pPr>
+        <w:pStyle w:val="Prrafodelista"/>
+        <w:ind w:left="1776"/>
+        <w:rPr>
+          <w:sz w:val="24"/>
+          <w:szCs w:val="24"/>
+        </w:rPr>
+      </w:pPr>
+    </w:p>
+    <w:p>
+      <w:pPr>
+        <w:rPr>
+          <w:sz w:val="24"/>
+          <w:szCs w:val="24"/>
+        </w:rPr>
+      </w:pPr>
+      <w:r>
+        <w:rPr>
+          <w:noProof/>
+        </w:rPr>
+        <w:drawing>
+          <wp:inline distT="0" distB="0" distL="0" distR="0" wp14:anchorId="2F5037DE" wp14:editId="5B86655A">
+            <wp:extent cx="5391150" cy="4324350"/>
+            <wp:effectExtent l="0" t="0" r="0" b="0"/>
+            <wp:docPr id="3" name="Imagen 3"/>
+            <wp:cNvGraphicFramePr>
+              <a:graphicFrameLocks xmlns:a="http://schemas.openxmlformats.org/drawingml/2006/main" noChangeAspect="1"/>
+            </wp:cNvGraphicFramePr>
+            <a:graphic xmlns:a="http://schemas.openxmlformats.org/drawingml/2006/main">
+              <a:graphicData uri="http://schemas.openxmlformats.org/drawingml/2006/picture">
+                <pic:pic xmlns:pic="http://schemas.openxmlformats.org/drawingml/2006/picture">
+                  <pic:nvPicPr>
+                    <pic:cNvPr id="0" name="Picture 1"/>
+                    <pic:cNvPicPr>
+                      <a:picLocks noChangeAspect="1" noChangeArrowheads="1"/>
+                    </pic:cNvPicPr>
+                  </pic:nvPicPr>
+                  <pic:blipFill>
+                    <a:blip r:embed="rId7">
+                      <a:extLst>
+                        <a:ext uri="{28A0092B-C50C-407E-A947-70E740481C1C}">
+                          <a14:useLocalDpi xmlns:a14="http://schemas.microsoft.com/office/drawing/2010/main" val="0"/>
+                        </a:ext>
+                      </a:extLst>
+                    </a:blip>
+                    <a:srcRect/>
+                    <a:stretch>
+                      <a:fillRect/>
+                    </a:stretch>
+                  </pic:blipFill>
+                  <pic:spPr bwMode="auto">
+                    <a:xfrm>
+                      <a:off x="0" y="0"/>
+                      <a:ext cx="5391150" cy="4324350"/>
+                    </a:xfrm>
+                    <a:prstGeom prst="rect">
+                      <a:avLst/>
+                    </a:prstGeom>
+                    <a:noFill/>
+                    <a:ln>
+                      <a:noFill/>
+                    </a:ln>
+                  </pic:spPr>
+                </pic:pic>
+              </a:graphicData>
+            </a:graphic>
+          </wp:inline>
+        </w:drawing>
+      </w:r>
+    </w:p>
+    <w:p>
+      <w:pPr>
+        <w:rPr>
+          <w:sz w:val="24"/>
+          <w:szCs w:val="24"/>
+        </w:rPr>
+      </w:pPr>
+    </w:p>
+    <w:p>
+      <w:pPr>
+        <w:pStyle w:val="Prrafodelista"/>
+        <w:numPr>
+          <w:ilvl w:val="2"/>
+          <w:numId w:val="1"/>
+        </w:numPr>
+        <w:rPr>
+          <w:sz w:val="24"/>
+          <w:szCs w:val="24"/>
+        </w:rPr>
+      </w:pPr>
+      <w:r>
+        <w:rPr>
+          <w:sz w:val="24"/>
+          <w:szCs w:val="24"/>
+        </w:rPr>
+        <w:t>Mapa de navegación</w:t>
+      </w:r>
+    </w:p>
+    <w:p>
+      <w:pPr>
+        <w:pStyle w:val="Prrafodelista"/>
+        <w:ind w:left="1776"/>
+        <w:rPr>
+          <w:sz w:val="24"/>
+          <w:szCs w:val="24"/>
+        </w:rPr>
+      </w:pPr>
+    </w:p>
+    <w:p>
+      <w:pPr>
+        <w:pStyle w:val="Prrafodelista"/>
+        <w:ind w:left="1776"/>
+        <w:rPr>
+          <w:sz w:val="24"/>
+          <w:szCs w:val="24"/>
+        </w:rPr>
+      </w:pPr>
+      <w:r>
+        <w:rPr>
+          <w:sz w:val="24"/>
+          <w:szCs w:val="24"/>
+        </w:rPr>
+        <w:t>Al no tener la página que estoy usando pondré un ejemplo de Apple.com</w:t>
+      </w:r>
+    </w:p>
+    <w:p>
+      <w:pPr>
+        <w:rPr>
+          <w:sz w:val="24"/>
+          <w:szCs w:val="24"/>
+        </w:rPr>
+      </w:pPr>
+      <w:r>
+        <w:rPr>
+          <w:noProof/>
+        </w:rPr>
+        <w:drawing>
+          <wp:inline distT="0" distB="0" distL="0" distR="0" wp14:anchorId="1F9B1A2C" wp14:editId="3116C60A">
+            <wp:extent cx="5391150" cy="2324100"/>
+            <wp:effectExtent l="0" t="0" r="0" b="0"/>
+            <wp:docPr id="4" name="Imagen 4"/>
+            <wp:cNvGraphicFramePr>
+              <a:graphicFrameLocks xmlns:a="http://schemas.openxmlformats.org/drawingml/2006/main" noChangeAspect="1"/>
+            </wp:cNvGraphicFramePr>
+            <a:graphic xmlns:a="http://schemas.openxmlformats.org/drawingml/2006/main">
+              <a:graphicData uri="http://schemas.openxmlformats.org/drawingml/2006/picture">
+                <pic:pic xmlns:pic="http://schemas.openxmlformats.org/drawingml/2006/picture">
+                  <pic:nvPicPr>
+                    <pic:cNvPr id="0" name="Picture 2"/>
+                    <pic:cNvPicPr>
+                      <a:picLocks noChangeAspect="1" noChangeArrowheads="1"/>
+                    </pic:cNvPicPr>
+                  </pic:nvPicPr>
+                  <pic:blipFill>
+                    <a:blip r:embed="rId8">
+                      <a:extLst>
+                        <a:ext uri="{28A0092B-C50C-407E-A947-70E740481C1C}">
+                          <a14:useLocalDpi xmlns:a14="http://schemas.microsoft.com/office/drawing/2010/main" val="0"/>
+                        </a:ext>
+                      </a:extLst>
+                    </a:blip>
+                    <a:srcRect/>
+                    <a:stretch>
+                      <a:fillRect/>
+                    </a:stretch>
+                  </pic:blipFill>
+                  <pic:spPr bwMode="auto">
+                    <a:xfrm>
+                      <a:off x="0" y="0"/>
+                      <a:ext cx="5391150" cy="2324100"/>
+                    </a:xfrm>
+                    <a:prstGeom prst="rect">
+                      <a:avLst/>
+                    </a:prstGeom>
+                    <a:noFill/>
+                    <a:ln>
+                      <a:noFill/>
+                    </a:ln>
+                  </pic:spPr>
+                </pic:pic>
+              </a:graphicData>
+            </a:graphic>
+          </wp:inline>
+        </w:drawing>
+      </w:r>
+    </w:p>
+    <w:p>
+      <w:pPr>
+        <w:rPr>
+          <w:sz w:val="24"/>
+          <w:szCs w:val="24"/>
+        </w:rPr>
+      </w:pPr>
+      <w:r>
+        <w:rPr>
+          <w:sz w:val="24"/>
+          <w:szCs w:val="24"/>
+        </w:rPr>
+        <w:lastRenderedPageBreak/>
+        <w:tab/>
+      </w:r>
+      <w:r>
+        <w:rPr>
+          <w:sz w:val="24"/>
+          <w:szCs w:val="24"/>
+        </w:rPr>
+        <w:tab/>
+      </w:r>
+      <w:r>
+        <w:rPr>
+          <w:sz w:val="24"/>
+          <w:szCs w:val="24"/>
+        </w:rPr>
+        <w:tab/>
+        <w:t>Aquí podemos ver enlaces a apartados de interés como Cuentas, Servicios, Empresas, valores de la empresa y un apartado de “Cerca de”.</w:t>
+      </w:r>
+    </w:p>
+    <w:p>
+      <w:pPr>
+        <w:rPr>
+          <w:sz w:val="24"/>
+          <w:szCs w:val="24"/>
+        </w:rPr>
+      </w:pPr>
+    </w:p>
+    <w:p>
+      <w:pPr>
+        <w:pStyle w:val="Prrafodelista"/>
+        <w:numPr>
+          <w:ilvl w:val="2"/>
+          <w:numId w:val="1"/>
+        </w:numPr>
+        <w:rPr>
+          <w:sz w:val="24"/>
+          <w:szCs w:val="24"/>
+        </w:rPr>
+      </w:pPr>
+      <w:r>
+        <w:rPr>
+          <w:sz w:val="24"/>
+          <w:szCs w:val="24"/>
+        </w:rPr>
+        <w:t>Análisis de los Principios de Diseño de Gestalt en la página (Apoyar los ejemplos con imágenes y una breve descripción del mismo)</w:t>
+      </w:r>
+      <w:r>
+        <w:rPr>
+          <w:sz w:val="24"/>
+          <w:szCs w:val="24"/>
+        </w:rPr>
+        <w:tab/>
+      </w:r>
+    </w:p>
+    <w:p>
+      <w:pPr>
+        <w:pStyle w:val="Prrafodelista"/>
+        <w:ind w:left="1776"/>
+        <w:rPr>
+          <w:sz w:val="24"/>
+          <w:szCs w:val="24"/>
+        </w:rPr>
+      </w:pPr>
+    </w:p>
+    <w:p>
+      <w:pPr>
+        <w:pStyle w:val="Prrafodelista"/>
+        <w:numPr>
+          <w:ilvl w:val="0"/>
+          <w:numId w:val="3"/>
+        </w:numPr>
+        <w:rPr>
+          <w:sz w:val="24"/>
+          <w:szCs w:val="24"/>
+        </w:rPr>
+      </w:pPr>
+      <w:r>
+        <w:rPr>
+          <w:sz w:val="24"/>
+          <w:szCs w:val="24"/>
+        </w:rPr>
+        <w:t>Principio de Semejanza</w:t>
+      </w:r>
+      <w:r>
+        <w:rPr>
+          <w:noProof/>
+          <w:sz w:val="24"/>
+          <w:szCs w:val="24"/>
+        </w:rPr>
+        <w:drawing>
+          <wp:inline distT="0" distB="0" distL="0" distR="0" wp14:anchorId="244CC94B" wp14:editId="51238F13">
+            <wp:extent cx="3467100" cy="2578887"/>
+            <wp:effectExtent l="0" t="0" r="0" b="0"/>
+            <wp:docPr id="5" name="Imagen 5"/>
+            <wp:cNvGraphicFramePr>
+              <a:graphicFrameLocks xmlns:a="http://schemas.openxmlformats.org/drawingml/2006/main" noChangeAspect="1"/>
+            </wp:cNvGraphicFramePr>
+            <a:graphic xmlns:a="http://schemas.openxmlformats.org/drawingml/2006/main">
+              <a:graphicData uri="http://schemas.openxmlformats.org/drawingml/2006/picture">
+                <pic:pic xmlns:pic="http://schemas.openxmlformats.org/drawingml/2006/picture">
+                  <pic:nvPicPr>
+                    <pic:cNvPr id="0" name="Picture 3"/>
+                    <pic:cNvPicPr>
+                      <a:picLocks noChangeAspect="1" noChangeArrowheads="1"/>
+                    </pic:cNvPicPr>
+                  </pic:nvPicPr>
+                  <pic:blipFill>
+                    <a:blip r:embed="rId9" cstate="print">
+                      <a:extLst>
+                        <a:ext uri="{28A0092B-C50C-407E-A947-70E740481C1C}">
+                          <a14:useLocalDpi xmlns:a14="http://schemas.microsoft.com/office/drawing/2010/main" val="0"/>
+                        </a:ext>
+                      </a:extLst>
+                    </a:blip>
+                    <a:srcRect/>
+                    <a:stretch>
+                      <a:fillRect/>
+                    </a:stretch>
+                  </pic:blipFill>
+                  <pic:spPr bwMode="auto">
+                    <a:xfrm>
+                      <a:off x="0" y="0"/>
+                      <a:ext cx="3486453" cy="2593282"/>
+                    </a:xfrm>
+                    <a:prstGeom prst="rect">
+                      <a:avLst/>
+                    </a:prstGeom>
+                    <a:noFill/>
+                    <a:ln>
+                      <a:noFill/>
+                    </a:ln>
+                  </pic:spPr>
+                </pic:pic>
+              </a:graphicData>
+            </a:graphic>
+          </wp:inline>
+        </w:drawing>
+      </w:r>
+      <w:r>
+        <w:rPr>
+          <w:sz w:val="24"/>
+          <w:szCs w:val="24"/>
+        </w:rPr>
+        <w:tab/>
+      </w:r>
+    </w:p>
+    <w:p>
+      <w:pPr>
+        <w:pStyle w:val="Prrafodelista"/>
+        <w:ind w:left="1065"/>
+        <w:rPr>
+          <w:sz w:val="24"/>
+          <w:szCs w:val="24"/>
+        </w:rPr>
+      </w:pPr>
+      <w:r>
+        <w:rPr>
+          <w:sz w:val="24"/>
+          <w:szCs w:val="24"/>
+        </w:rPr>
+        <w:t>La página, exceptuando los menús, es completamente simétrica al tener un fondo homogéneo y una plantilla blanca superpuesta con contenido, el cual contiene botones ajustados al centro de la pantalla.</w:t>
+      </w:r>
+    </w:p>
+    <w:p>
+      <w:pPr>
+        <w:pStyle w:val="Prrafodelista"/>
+        <w:ind w:left="1065"/>
+        <w:rPr>
+          <w:sz w:val="24"/>
+          <w:szCs w:val="24"/>
+        </w:rPr>
+      </w:pPr>
+    </w:p>
+    <w:p>
+      <w:pPr>
+        <w:pStyle w:val="Prrafodelista"/>
+        <w:numPr>
+          <w:ilvl w:val="0"/>
+          <w:numId w:val="3"/>
+        </w:numPr>
+        <w:rPr>
+          <w:sz w:val="24"/>
+          <w:szCs w:val="24"/>
+        </w:rPr>
+      </w:pPr>
+      <w:r>
+        <w:rPr>
+          <w:sz w:val="24"/>
+          <w:szCs w:val="24"/>
+        </w:rPr>
+        <w:t>Principio de Continuidad</w:t>
+      </w:r>
+    </w:p>
+    <w:p>
+      <w:pPr>
+        <w:pStyle w:val="Prrafodelista"/>
+        <w:ind w:left="1065"/>
+        <w:rPr>
+          <w:sz w:val="24"/>
+          <w:szCs w:val="24"/>
+        </w:rPr>
+      </w:pPr>
+      <w:r>
+        <w:rPr>
+          <w:noProof/>
+          <w:sz w:val="24"/>
+          <w:szCs w:val="24"/>
+        </w:rPr>
+        <w:drawing>
+          <wp:inline distT="0" distB="0" distL="0" distR="0" wp14:anchorId="380BDE39" wp14:editId="2A9B86C1">
+            <wp:extent cx="3448050" cy="2558624"/>
+            <wp:effectExtent l="0" t="0" r="0" b="0"/>
+            <wp:docPr id="6" name="Imagen 6"/>
+            <wp:cNvGraphicFramePr>
+              <a:graphicFrameLocks xmlns:a="http://schemas.openxmlformats.org/drawingml/2006/main" noChangeAspect="1"/>
+            </wp:cNvGraphicFramePr>
+            <a:graphic xmlns:a="http://schemas.openxmlformats.org/drawingml/2006/main">
+              <a:graphicData uri="http://schemas.openxmlformats.org/drawingml/2006/picture">
+                <pic:pic xmlns:pic="http://schemas.openxmlformats.org/drawingml/2006/picture">
+                  <pic:nvPicPr>
+                    <pic:cNvPr id="0" name="Picture 4"/>
+                    <pic:cNvPicPr>
+                      <a:picLocks noChangeAspect="1" noChangeArrowheads="1"/>
+                    </pic:cNvPicPr>
+                  </pic:nvPicPr>
+                  <pic:blipFill>
+                    <a:blip r:embed="rId10" cstate="print">
+                      <a:extLst>
+                        <a:ext uri="{28A0092B-C50C-407E-A947-70E740481C1C}">
+                          <a14:useLocalDpi xmlns:a14="http://schemas.microsoft.com/office/drawing/2010/main" val="0"/>
+                        </a:ext>
+                      </a:extLst>
+                    </a:blip>
+                    <a:srcRect/>
+                    <a:stretch>
+                      <a:fillRect/>
+                    </a:stretch>
+                  </pic:blipFill>
+                  <pic:spPr bwMode="auto">
+                    <a:xfrm>
+                      <a:off x="0" y="0"/>
+                      <a:ext cx="3476916" cy="2580044"/>
+                    </a:xfrm>
+                    <a:prstGeom prst="rect">
+                      <a:avLst/>
+                    </a:prstGeom>
+                    <a:noFill/>
+                    <a:ln>
+                      <a:noFill/>
+                    </a:ln>
+                  </pic:spPr>
+                </pic:pic>
+              </a:graphicData>
+            </a:graphic>
+          </wp:inline>
+        </w:drawing>
+      </w:r>
+    </w:p>
+    <w:p>
+      <w:pPr>
+        <w:pStyle w:val="Prrafodelista"/>
+        <w:ind w:left="1065"/>
+        <w:rPr>
+          <w:sz w:val="24"/>
+          <w:szCs w:val="24"/>
+        </w:rPr>
+      </w:pPr>
+      <w:r>
+        <w:rPr>
+          <w:sz w:val="24"/>
+          <w:szCs w:val="24"/>
+        </w:rPr>
+        <w:t>Los botones al ser iguales forman una continuación entre ellos.</w:t>
+      </w:r>
+    </w:p>
+    <w:p>
+      <w:pPr>
+        <w:pStyle w:val="Prrafodelista"/>
+        <w:ind w:left="1065"/>
+        <w:rPr>
+          <w:sz w:val="24"/>
+          <w:szCs w:val="24"/>
+        </w:rPr>
+      </w:pPr>
+    </w:p>
+    <w:p>
+      <w:pPr>
+        <w:pStyle w:val="Prrafodelista"/>
+        <w:ind w:left="1065"/>
+        <w:rPr>
+          <w:sz w:val="24"/>
+          <w:szCs w:val="24"/>
+        </w:rPr>
+      </w:pPr>
+    </w:p>
+    <w:p>
+      <w:pPr>
+        <w:pStyle w:val="Prrafodelista"/>
+        <w:ind w:left="1065"/>
+        <w:rPr>
+          <w:sz w:val="24"/>
+          <w:szCs w:val="24"/>
+        </w:rPr>
+      </w:pPr>
+    </w:p>
+    <w:p>
+      <w:pPr>
+        <w:pStyle w:val="Prrafodelista"/>
+        <w:ind w:left="1065"/>
+        <w:rPr>
+          <w:sz w:val="24"/>
+          <w:szCs w:val="24"/>
+        </w:rPr>
+      </w:pPr>
+    </w:p>
+    <w:p>
+      <w:pPr>
+        <w:pStyle w:val="Prrafodelista"/>
+        <w:numPr>
+          <w:ilvl w:val="0"/>
+          <w:numId w:val="3"/>
+        </w:numPr>
+        <w:rPr>
+          <w:sz w:val="24"/>
+          <w:szCs w:val="24"/>
+        </w:rPr>
+      </w:pPr>
+      <w:r>
+        <w:rPr>
+          <w:sz w:val="24"/>
+          <w:szCs w:val="24"/>
+        </w:rPr>
+        <w:lastRenderedPageBreak/>
+        <w:t>Principio de cierre</w:t>
+      </w:r>
+      <w:r>
+        <w:rPr>
+          <w:noProof/>
+          <w:sz w:val="24"/>
+          <w:szCs w:val="24"/>
+        </w:rPr>
+        <w:drawing>
+          <wp:inline distT="0" distB="0" distL="0" distR="0" wp14:anchorId="5B83BCA0" wp14:editId="1C092FA9">
+            <wp:extent cx="3819525" cy="2834277"/>
+            <wp:effectExtent l="0" t="0" r="0" b="4445"/>
+            <wp:docPr id="7" name="Imagen 7"/>
+            <wp:cNvGraphicFramePr>
+              <a:graphicFrameLocks xmlns:a="http://schemas.openxmlformats.org/drawingml/2006/main" noChangeAspect="1"/>
+            </wp:cNvGraphicFramePr>
+            <a:graphic xmlns:a="http://schemas.openxmlformats.org/drawingml/2006/main">
+              <a:graphicData uri="http://schemas.openxmlformats.org/drawingml/2006/picture">
+                <pic:pic xmlns:pic="http://schemas.openxmlformats.org/drawingml/2006/picture">
+                  <pic:nvPicPr>
+                    <pic:cNvPr id="0" name="Picture 5"/>
+                    <pic:cNvPicPr>
+                      <a:picLocks noChangeAspect="1" noChangeArrowheads="1"/>
+                    </pic:cNvPicPr>
+                  </pic:nvPicPr>
+                  <pic:blipFill>
+                    <a:blip r:embed="rId11">
+                      <a:extLst>
+                        <a:ext uri="{28A0092B-C50C-407E-A947-70E740481C1C}">
+                          <a14:useLocalDpi xmlns:a14="http://schemas.microsoft.com/office/drawing/2010/main" val="0"/>
+                        </a:ext>
+                      </a:extLst>
+                    </a:blip>
+                    <a:srcRect/>
+                    <a:stretch>
+                      <a:fillRect/>
+                    </a:stretch>
+                  </pic:blipFill>
+                  <pic:spPr bwMode="auto">
+                    <a:xfrm>
+                      <a:off x="0" y="0"/>
+                      <a:ext cx="3823840" cy="2837479"/>
+                    </a:xfrm>
+                    <a:prstGeom prst="rect">
+                      <a:avLst/>
+                    </a:prstGeom>
+                    <a:noFill/>
+                    <a:ln>
+                      <a:noFill/>
+                    </a:ln>
+                  </pic:spPr>
+                </pic:pic>
+              </a:graphicData>
+            </a:graphic>
+          </wp:inline>
+        </w:drawing>
+      </w:r>
+    </w:p>
+    <w:p>
+      <w:pPr>
+        <w:pStyle w:val="Prrafodelista"/>
+        <w:ind w:left="1065"/>
+        <w:rPr>
+          <w:sz w:val="24"/>
+          <w:szCs w:val="24"/>
+        </w:rPr>
+      </w:pPr>
+      <w:r>
+        <w:rPr>
+          <w:sz w:val="24"/>
+          <w:szCs w:val="24"/>
+        </w:rPr>
+        <w:t>El contorno cerrado del botón da una sensación de más estabilidad frente a una figura abierta.</w:t>
+      </w:r>
+    </w:p>
+    <w:p>
+      <w:pPr>
+        <w:pStyle w:val="Prrafodelista"/>
+        <w:ind w:left="1065"/>
+        <w:rPr>
+          <w:sz w:val="24"/>
+          <w:szCs w:val="24"/>
+        </w:rPr>
+      </w:pPr>
+    </w:p>
+    <w:p>
+      <w:pPr>
+        <w:pStyle w:val="Prrafodelista"/>
+        <w:numPr>
+          <w:ilvl w:val="0"/>
+          <w:numId w:val="3"/>
+        </w:numPr>
+        <w:rPr>
+          <w:sz w:val="24"/>
+          <w:szCs w:val="24"/>
+        </w:rPr>
+      </w:pPr>
+      <w:r>
+        <w:rPr>
+          <w:sz w:val="24"/>
+          <w:szCs w:val="24"/>
+        </w:rPr>
+        <w:t>Principio de la Proximidad</w:t>
+      </w:r>
+    </w:p>
+    <w:p>
+      <w:pPr>
+        <w:pStyle w:val="Prrafodelista"/>
+        <w:ind w:left="1065"/>
+        <w:rPr>
+          <w:sz w:val="24"/>
+          <w:szCs w:val="24"/>
+        </w:rPr>
+      </w:pPr>
+      <w:r>
+        <w:rPr>
+          <w:noProof/>
+          <w:sz w:val="24"/>
+          <w:szCs w:val="24"/>
+        </w:rPr>
+        <w:drawing>
+          <wp:inline distT="0" distB="0" distL="0" distR="0" wp14:anchorId="724B2131" wp14:editId="13CAB471">
+            <wp:extent cx="3771900" cy="2798937"/>
+            <wp:effectExtent l="0" t="0" r="0" b="1905"/>
+            <wp:docPr id="8" name="Imagen 8"/>
+            <wp:cNvGraphicFramePr>
+              <a:graphicFrameLocks xmlns:a="http://schemas.openxmlformats.org/drawingml/2006/main" noChangeAspect="1"/>
+            </wp:cNvGraphicFramePr>
+            <a:graphic xmlns:a="http://schemas.openxmlformats.org/drawingml/2006/main">
+              <a:graphicData uri="http://schemas.openxmlformats.org/drawingml/2006/picture">
+                <pic:pic xmlns:pic="http://schemas.openxmlformats.org/drawingml/2006/picture">
+                  <pic:nvPicPr>
+                    <pic:cNvPr id="0" name="Picture 6"/>
+                    <pic:cNvPicPr>
+                      <a:picLocks noChangeAspect="1" noChangeArrowheads="1"/>
+                    </pic:cNvPicPr>
+                  </pic:nvPicPr>
+                  <pic:blipFill>
+                    <a:blip r:embed="rId12">
+                      <a:extLst>
+                        <a:ext uri="{28A0092B-C50C-407E-A947-70E740481C1C}">
+                          <a14:useLocalDpi xmlns:a14="http://schemas.microsoft.com/office/drawing/2010/main" val="0"/>
+                        </a:ext>
+                      </a:extLst>
+                    </a:blip>
+                    <a:srcRect/>
+                    <a:stretch>
+                      <a:fillRect/>
+                    </a:stretch>
+                  </pic:blipFill>
+                  <pic:spPr bwMode="auto">
+                    <a:xfrm>
+                      <a:off x="0" y="0"/>
+                      <a:ext cx="3784124" cy="2808008"/>
+                    </a:xfrm>
+                    <a:prstGeom prst="rect">
+                      <a:avLst/>
+                    </a:prstGeom>
+                    <a:noFill/>
+                    <a:ln>
+                      <a:noFill/>
+                    </a:ln>
+                  </pic:spPr>
+                </pic:pic>
+              </a:graphicData>
+            </a:graphic>
+          </wp:inline>
+        </w:drawing>
+      </w:r>
+    </w:p>
+    <w:p>
+      <w:pPr>
+        <w:pStyle w:val="Prrafodelista"/>
+        <w:ind w:left="1065"/>
+        <w:rPr>
+          <w:sz w:val="24"/>
+          <w:szCs w:val="24"/>
+        </w:rPr>
+      </w:pPr>
+      <w:r>
+        <w:rPr>
+          <w:sz w:val="24"/>
+          <w:szCs w:val="24"/>
+        </w:rPr>
+        <w:t>Al estar todos los botones juntos a una distancia igual hace parecer al usuario que es un conjunto de objetos.</w:t>
+      </w:r>
+    </w:p>
+    <w:p>
+      <w:pPr>
+        <w:rPr>
+          <w:sz w:val="24"/>
+          <w:szCs w:val="24"/>
+        </w:rPr>
+      </w:pPr>
+    </w:p>
+    <w:p>
+      <w:pPr>
+        <w:rPr>
+          <w:sz w:val="24"/>
+          <w:szCs w:val="24"/>
+        </w:rPr>
+      </w:pPr>
+    </w:p>
+    <w:p>
+      <w:pPr>
+        <w:rPr>
+          <w:sz w:val="24"/>
+          <w:szCs w:val="24"/>
+        </w:rPr>
+      </w:pPr>
+    </w:p>
+    <w:p>
+      <w:pPr>
+        <w:rPr>
+          <w:sz w:val="24"/>
+          <w:szCs w:val="24"/>
+        </w:rPr>
+      </w:pPr>
+    </w:p>
+    <w:p>
+      <w:pPr>
+        <w:rPr>
+          <w:sz w:val="24"/>
+          <w:szCs w:val="24"/>
+        </w:rPr>
+      </w:pPr>
+    </w:p>
+    <w:p>
+      <w:pPr>
+        <w:rPr>
+          <w:sz w:val="24"/>
+          <w:szCs w:val="24"/>
+        </w:rPr>
+      </w:pPr>
+    </w:p>
+    <w:p>
+      <w:pPr>
+        <w:pStyle w:val="Prrafodelista"/>
+        <w:numPr>
+          <w:ilvl w:val="0"/>
+          <w:numId w:val="3"/>
+        </w:numPr>
+        <w:rPr>
+          <w:sz w:val="24"/>
+          <w:szCs w:val="24"/>
+        </w:rPr>
+      </w:pPr>
+      <w:r>
+        <w:rPr>
+          <w:sz w:val="24"/>
+          <w:szCs w:val="24"/>
+        </w:rPr>
+        <w:lastRenderedPageBreak/>
+        <w:t>Principio de Figura y fondo</w:t>
+      </w:r>
+    </w:p>
+    <w:p>
+      <w:pPr>
+        <w:pStyle w:val="Prrafodelista"/>
+        <w:ind w:left="1065"/>
+        <w:rPr>
+          <w:sz w:val="24"/>
+          <w:szCs w:val="24"/>
+        </w:rPr>
+      </w:pPr>
+      <w:r>
+        <w:rPr>
+          <w:noProof/>
+          <w:sz w:val="24"/>
+          <w:szCs w:val="24"/>
+        </w:rPr>
+        <w:drawing>
+          <wp:inline distT="0" distB="0" distL="0" distR="0" wp14:anchorId="6A7E3233" wp14:editId="4118A223">
+            <wp:extent cx="3838575" cy="2848412"/>
+            <wp:effectExtent l="0" t="0" r="0" b="9525"/>
+            <wp:docPr id="9" name="Imagen 9"/>
+            <wp:cNvGraphicFramePr>
+              <a:graphicFrameLocks xmlns:a="http://schemas.openxmlformats.org/drawingml/2006/main" noChangeAspect="1"/>
+            </wp:cNvGraphicFramePr>
+            <a:graphic xmlns:a="http://schemas.openxmlformats.org/drawingml/2006/main">
+              <a:graphicData uri="http://schemas.openxmlformats.org/drawingml/2006/picture">
+                <pic:pic xmlns:pic="http://schemas.openxmlformats.org/drawingml/2006/picture">
+                  <pic:nvPicPr>
+                    <pic:cNvPr id="0" name="Picture 7"/>
+                    <pic:cNvPicPr>
+                      <a:picLocks noChangeAspect="1" noChangeArrowheads="1"/>
+                    </pic:cNvPicPr>
+                  </pic:nvPicPr>
+                  <pic:blipFill>
+                    <a:blip r:embed="rId13">
+                      <a:extLst>
+                        <a:ext uri="{28A0092B-C50C-407E-A947-70E740481C1C}">
+                          <a14:useLocalDpi xmlns:a14="http://schemas.microsoft.com/office/drawing/2010/main" val="0"/>
+                        </a:ext>
+                      </a:extLst>
+                    </a:blip>
+                    <a:srcRect/>
+                    <a:stretch>
+                      <a:fillRect/>
+                    </a:stretch>
+                  </pic:blipFill>
+                  <pic:spPr bwMode="auto">
+                    <a:xfrm>
+                      <a:off x="0" y="0"/>
+                      <a:ext cx="3862236" cy="2865970"/>
+                    </a:xfrm>
+                    <a:prstGeom prst="rect">
+                      <a:avLst/>
+                    </a:prstGeom>
+                    <a:noFill/>
+                    <a:ln>
+                      <a:noFill/>
+                    </a:ln>
+                  </pic:spPr>
+                </pic:pic>
+              </a:graphicData>
+            </a:graphic>
+          </wp:inline>
+        </w:drawing>
+      </w:r>
+    </w:p>
+    <w:p>
+      <w:pPr>
+        <w:pStyle w:val="Prrafodelista"/>
+        <w:ind w:left="1065"/>
+        <w:rPr>
+          <w:sz w:val="24"/>
+          <w:szCs w:val="24"/>
+        </w:rPr>
+      </w:pPr>
+      <w:r>
+        <w:rPr>
+          <w:sz w:val="24"/>
+          <w:szCs w:val="24"/>
+        </w:rPr>
+        <w:t xml:space="preserve">El cuadrado blanco que incluye contenido en la web sirve en parte para diferenciar entre la figura de </w:t>
+      </w:r>
+      <w:r>
+        <w:rPr>
+          <w:sz w:val="24"/>
+          <w:szCs w:val="24"/>
+        </w:rPr>
+        <w:t>un panel y el fondo.</w:t>
+      </w:r>
+    </w:p>
+    <w:p>
+      <w:pPr>
+        <w:pStyle w:val="Prrafodelista"/>
+        <w:ind w:left="1065"/>
+        <w:rPr>
+          <w:sz w:val="24"/>
+          <w:szCs w:val="24"/>
+        </w:rPr>
+      </w:pPr>
+    </w:p>
+    <w:p>
+      <w:pPr>
+        <w:pStyle w:val="Prrafodelista"/>
+        <w:numPr>
+          <w:ilvl w:val="0"/>
+          <w:numId w:val="3"/>
+        </w:numPr>
+        <w:rPr>
+          <w:sz w:val="24"/>
+          <w:szCs w:val="24"/>
+        </w:rPr>
+      </w:pPr>
+      <w:r>
+        <w:rPr>
+          <w:sz w:val="24"/>
+          <w:szCs w:val="24"/>
+        </w:rPr>
+        <w:t>Principio de Simetría y orden</w:t>
+      </w:r>
+    </w:p>
+    <w:p>
+      <w:pPr>
+        <w:pStyle w:val="Prrafodelista"/>
+        <w:ind w:left="1065"/>
+        <w:rPr>
+          <w:sz w:val="24"/>
+          <w:szCs w:val="24"/>
+        </w:rPr>
+      </w:pPr>
+      <w:r>
+        <w:rPr>
+          <w:sz w:val="24"/>
+          <w:szCs w:val="24"/>
+        </w:rPr>
+        <w:t>Refiriéndonos a la imagen del Principio de Cierre, podemos ver que las figuras están ordenadas de manera vertical y tienen la misma forma y tamaño, dando una sensación de simetría entre ellas.</w:t>
+      </w:r>
+    </w:p>
+    <w:p>
+      <w:pPr>
+        <w:pStyle w:val="Prrafodelista"/>
+        <w:ind w:left="1065"/>
+        <w:rPr>
+          <w:sz w:val="24"/>
+          <w:szCs w:val="24"/>
+        </w:rPr>
+      </w:pPr>
+    </w:p>
+    <w:p>
+      <w:pPr>
+        <w:pStyle w:val="Prrafodelista"/>
+        <w:numPr>
+          <w:ilvl w:val="0"/>
+          <w:numId w:val="3"/>
+        </w:numPr>
+        <w:rPr>
+          <w:sz w:val="24"/>
+          <w:szCs w:val="24"/>
+        </w:rPr>
+      </w:pPr>
+      <w:r>
+        <w:rPr>
+          <w:sz w:val="24"/>
+          <w:szCs w:val="24"/>
+        </w:rPr>
+        <w:t>Principio de Simplicidad</w:t>
+      </w:r>
+    </w:p>
+    <w:p>
+      <w:pPr>
+        <w:pStyle w:val="Prrafodelista"/>
+        <w:ind w:left="1065"/>
+        <w:rPr>
+          <w:sz w:val="24"/>
+          <w:szCs w:val="24"/>
+        </w:rPr>
+      </w:pPr>
+      <w:r>
+        <w:rPr>
+          <w:noProof/>
+          <w:sz w:val="24"/>
+          <w:szCs w:val="24"/>
+        </w:rPr>
+        <w:drawing>
+          <wp:inline distT="0" distB="0" distL="0" distR="0" wp14:anchorId="443039BE" wp14:editId="0521289E">
+            <wp:extent cx="3876494" cy="2876550"/>
+            <wp:effectExtent l="0" t="0" r="0" b="0"/>
+            <wp:docPr id="10" name="Imagen 10"/>
+            <wp:cNvGraphicFramePr>
+              <a:graphicFrameLocks xmlns:a="http://schemas.openxmlformats.org/drawingml/2006/main" noChangeAspect="1"/>
+            </wp:cNvGraphicFramePr>
+            <a:graphic xmlns:a="http://schemas.openxmlformats.org/drawingml/2006/main">
+              <a:graphicData uri="http://schemas.openxmlformats.org/drawingml/2006/picture">
+                <pic:pic xmlns:pic="http://schemas.openxmlformats.org/drawingml/2006/picture">
+                  <pic:nvPicPr>
+                    <pic:cNvPr id="0" name="Picture 8"/>
+                    <pic:cNvPicPr>
+                      <a:picLocks noChangeAspect="1" noChangeArrowheads="1"/>
+                    </pic:cNvPicPr>
+                  </pic:nvPicPr>
+                  <pic:blipFill>
+                    <a:blip r:embed="rId14">
+                      <a:extLst>
+                        <a:ext uri="{28A0092B-C50C-407E-A947-70E740481C1C}">
+                          <a14:useLocalDpi xmlns:a14="http://schemas.microsoft.com/office/drawing/2010/main" val="0"/>
+                        </a:ext>
+                      </a:extLst>
+                    </a:blip>
+                    <a:srcRect/>
+                    <a:stretch>
+                      <a:fillRect/>
+                    </a:stretch>
+                  </pic:blipFill>
+                  <pic:spPr bwMode="auto">
+                    <a:xfrm>
+                      <a:off x="0" y="0"/>
+                      <a:ext cx="3882109" cy="2880716"/>
+                    </a:xfrm>
+                    <a:prstGeom prst="rect">
+                      <a:avLst/>
+                    </a:prstGeom>
+                    <a:noFill/>
+                    <a:ln>
+                      <a:noFill/>
+                    </a:ln>
+                  </pic:spPr>
+                </pic:pic>
+              </a:graphicData>
+            </a:graphic>
+          </wp:inline>
+        </w:drawing>
+      </w:r>
+    </w:p>
+    <w:p>
+      <w:pPr>
+        <w:pStyle w:val="Prrafodelista"/>
+        <w:ind w:left="1065"/>
+        <w:rPr>
+          <w:sz w:val="24"/>
+          <w:szCs w:val="24"/>
+        </w:rPr>
+      </w:pPr>
+      <w:r>
+        <w:rPr>
+          <w:sz w:val="24"/>
+          <w:szCs w:val="24"/>
+        </w:rPr>
+        <w:t>La web contiene únicamente 3 objetos principales, absteniéndose de usar elementos innecesarios.</w:t>
+      </w:r>
+    </w:p>
+    <w:p>
+      <w:pPr>
+        <w:pStyle w:val="Prrafodelista"/>
+        <w:ind w:left="1065"/>
+        <w:rPr>
+          <w:sz w:val="24"/>
+          <w:szCs w:val="24"/>
+        </w:rPr>
+      </w:pPr>
+    </w:p>
+    <w:p>
+      <w:pPr>
+        <w:pStyle w:val="Prrafodelista"/>
+        <w:ind w:left="1065"/>
+        <w:rPr>
+          <w:sz w:val="24"/>
+          <w:szCs w:val="24"/>
+        </w:rPr>
+      </w:pPr>
+    </w:p>
+    <w:p>
+      <w:pPr>
+        <w:pStyle w:val="Prrafodelista"/>
+        <w:ind w:left="1065"/>
+        <w:rPr>
+          <w:sz w:val="24"/>
+          <w:szCs w:val="24"/>
+        </w:rPr>
+      </w:pPr>
+    </w:p>
+    <w:p>
+      <w:pPr>
+        <w:pStyle w:val="Prrafodelista"/>
+        <w:numPr>
+          <w:ilvl w:val="0"/>
+          <w:numId w:val="3"/>
+        </w:numPr>
+        <w:rPr>
+          <w:sz w:val="24"/>
+          <w:szCs w:val="24"/>
+        </w:rPr>
+      </w:pPr>
+      <w:r>
+        <w:rPr>
+          <w:sz w:val="24"/>
+          <w:szCs w:val="24"/>
+        </w:rPr>
+        <w:lastRenderedPageBreak/>
+        <w:t>Principio de la Experiencia</w:t>
+      </w:r>
+    </w:p>
+    <w:p>
+      <w:pPr>
+        <w:pStyle w:val="Prrafodelista"/>
+        <w:ind w:left="1065"/>
+        <w:rPr>
+          <w:sz w:val="24"/>
+          <w:szCs w:val="24"/>
+        </w:rPr>
+      </w:pPr>
+      <w:r>
+        <w:rPr>
+          <w:sz w:val="24"/>
+          <w:szCs w:val="24"/>
+        </w:rPr>
+        <w:t>Debido a que la página tiene un público específico que está relacionado con la tecnología, no deberían tener ningún problema para poder usar y manejarse por el diseño de la página.</w:t>
+      </w:r>
+    </w:p>
+    <w:p>
+      <w:pPr>
+        <w:pStyle w:val="Prrafodelista"/>
+        <w:ind w:left="1065"/>
+        <w:rPr>
+          <w:sz w:val="24"/>
+          <w:szCs w:val="24"/>
+        </w:rPr>
+      </w:pPr>
+    </w:p>
+    <w:p>
+      <w:pPr>
+        <w:rPr>
+          <w:sz w:val="24"/>
+          <w:szCs w:val="24"/>
+        </w:rPr>
+      </w:pPr>
       <w:bookmarkStart w:id="0" w:name="_GoBack"/>
       <w:bookmarkEnd w:id="0"/>
+      <w:r>
+        <w:rPr>
+          <w:sz w:val="24"/>
+          <w:szCs w:val="24"/>
+        </w:rPr>
+        <w:t xml:space="preserve">2.2.5 </w:t>
+      </w:r>
+      <w:r>
+        <w:rPr>
+          <w:sz w:val="24"/>
+          <w:szCs w:val="24"/>
+        </w:rPr>
+        <w:t>Análisis de los Principios de Usabilidad de Jakob Nielsen en la página (Apoyar los ejemplos con imágenes y una breve descripción del mismo). Destacar la carencia de alguno de ellos.</w:t>
+      </w:r>
     </w:p>
     <w:sectPr>
       <w:pgSz w:w="11906" w:h="16838"/>

</xml_diff>

<commit_message>
Cambios en el boceto
</commit_message>
<xml_diff>
--- a/TrabajoInterfacesWeb.docx
+++ b/TrabajoInterfacesWeb.docx
@@ -4,6 +4,7 @@
   <w:body>
     <w:p>
       <w:pPr>
+        <w:ind w:left="1416" w:hanging="1416"/>
         <w:rPr>
           <w:b/>
           <w:sz w:val="60"/>
@@ -31,14 +32,7 @@
           <w:sz w:val="28"/>
           <w:szCs w:val="28"/>
         </w:rPr>
-        <w:t>MemeReview</w:t>
-      </w:r>
-      <w:r>
-        <w:rPr>
-          <w:sz w:val="28"/>
-          <w:szCs w:val="28"/>
-        </w:rPr>
-        <w:t>.com</w:t>
+        <w:t>WeRateMemes.com</w:t>
       </w:r>
     </w:p>
     <w:p>
@@ -3985,16 +3979,7 @@
           <w:sz w:val="24"/>
           <w:szCs w:val="24"/>
         </w:rPr>
-        <w:t>#FFFFFF</w:t>
-      </w:r>
-      <w:r>
-        <w:rPr>
-          <w:rFonts w:cstheme="minorHAnsi"/>
-          <w:color w:val="222222"/>
-          <w:sz w:val="24"/>
-          <w:szCs w:val="24"/>
-        </w:rPr>
-        <w:t xml:space="preserve">, </w:t>
+        <w:t xml:space="preserve">#FFFFFF, </w:t>
       </w:r>
       <w:proofErr w:type="spellStart"/>
       <w:proofErr w:type="gramStart"/>
@@ -4025,34 +4010,7 @@
           <w:sz w:val="24"/>
           <w:szCs w:val="24"/>
         </w:rPr>
-        <w:t>255,255,255)</w:t>
-      </w:r>
-      <w:r>
-        <w:rPr>
-          <w:rFonts w:cstheme="minorHAnsi"/>
-          <w:color w:val="222222"/>
-          <w:sz w:val="24"/>
-          <w:szCs w:val="24"/>
-        </w:rPr>
-        <w:t xml:space="preserve">. Amarillo para los botones, </w:t>
-      </w:r>
-      <w:r>
-        <w:rPr>
-          <w:rFonts w:cstheme="minorHAnsi"/>
-          <w:color w:val="222222"/>
-          <w:sz w:val="24"/>
-          <w:szCs w:val="24"/>
-        </w:rPr>
-        <w:t>#FFFF00</w:t>
-      </w:r>
-      <w:r>
-        <w:rPr>
-          <w:rFonts w:cstheme="minorHAnsi"/>
-          <w:color w:val="222222"/>
-          <w:sz w:val="24"/>
-          <w:szCs w:val="24"/>
-        </w:rPr>
-        <w:t xml:space="preserve">, </w:t>
+        <w:t xml:space="preserve">255,255,255). Amarillo para los botones, #FFFF00, </w:t>
       </w:r>
       <w:proofErr w:type="spellStart"/>
       <w:proofErr w:type="gramStart"/>
@@ -4762,15 +4720,7 @@
           <w:sz w:val="24"/>
           <w:szCs w:val="24"/>
         </w:rPr>
-        <w:t xml:space="preserve">2.2.11 </w:t>
-      </w:r>
-      <w:r>
-        <w:rPr>
-          <w:b/>
-          <w:sz w:val="24"/>
-          <w:szCs w:val="24"/>
-        </w:rPr>
-        <w:t>Tipo de maquetación de la web y tecnologías utilizadas para ello</w:t>
+        <w:t>2.2.11 Tipo de maquetación de la web y tecnologías utilizadas para ello</w:t>
       </w:r>
     </w:p>
     <w:p>
@@ -5247,8 +5197,1555 @@
         </w:rPr>
         <w:t>Lo cual ayuda a que una única página con una única versión de su página aparezca al buscarlo.</w:t>
       </w:r>
+    </w:p>
+    <w:p>
+      <w:pPr>
+        <w:pStyle w:val="Prrafodelista"/>
+        <w:ind w:left="1065"/>
+        <w:rPr>
+          <w:rFonts w:cstheme="minorHAnsi"/>
+          <w:sz w:val="24"/>
+          <w:szCs w:val="24"/>
+        </w:rPr>
+      </w:pPr>
+    </w:p>
+    <w:p>
+      <w:pPr>
+        <w:pStyle w:val="Prrafodelista"/>
+        <w:ind w:left="1065"/>
+        <w:rPr>
+          <w:b/>
+          <w:sz w:val="24"/>
+          <w:szCs w:val="24"/>
+        </w:rPr>
+      </w:pPr>
+      <w:r>
+        <w:rPr>
+          <w:b/>
+          <w:sz w:val="24"/>
+          <w:szCs w:val="24"/>
+        </w:rPr>
+        <w:t>2.3. Opinión personal y conclusiones del alumno sobre la página Web o plantilla escogida. (0.2 puntos)</w:t>
+      </w:r>
+    </w:p>
+    <w:p>
+      <w:pPr>
+        <w:pStyle w:val="Prrafodelista"/>
+        <w:ind w:left="1065"/>
+        <w:rPr>
+          <w:rFonts w:cstheme="minorHAnsi"/>
+          <w:b/>
+          <w:sz w:val="24"/>
+          <w:szCs w:val="24"/>
+        </w:rPr>
+      </w:pPr>
+    </w:p>
+    <w:p>
+      <w:pPr>
+        <w:pStyle w:val="Prrafodelista"/>
+        <w:ind w:left="1065"/>
+        <w:rPr>
+          <w:rFonts w:cstheme="minorHAnsi"/>
+        </w:rPr>
+      </w:pPr>
+      <w:r>
+        <w:rPr>
+          <w:rFonts w:cstheme="minorHAnsi"/>
+        </w:rPr>
+        <w:t>Pvpoke.com tiene un diseño simplista, con colores avivados y una interfaz fácil de usar para el usuario. Realmente es tan simple debido a que su función no es muy compleja y está destinada a un público muy específico.</w:t>
+      </w:r>
+    </w:p>
+    <w:p>
+      <w:pPr>
+        <w:pStyle w:val="Prrafodelista"/>
+        <w:ind w:left="1065"/>
+        <w:rPr>
+          <w:rFonts w:cstheme="minorHAnsi"/>
+        </w:rPr>
+      </w:pPr>
+      <w:r>
+        <w:rPr>
+          <w:rFonts w:cstheme="minorHAnsi"/>
+        </w:rPr>
+        <w:t>Por ponerle alguna pega, en el menú principal se repiten los botones del menú y los vuelve a poner en gran tamaño, lo cual puede llegar a ser un poco innecesario.</w:t>
+      </w:r>
+    </w:p>
+    <w:p>
+      <w:pPr>
+        <w:pStyle w:val="Prrafodelista"/>
+        <w:ind w:left="1065"/>
+        <w:rPr>
+          <w:b/>
+          <w:sz w:val="24"/>
+          <w:szCs w:val="24"/>
+        </w:rPr>
+      </w:pPr>
+      <w:r>
+        <w:rPr>
+          <w:b/>
+          <w:sz w:val="24"/>
+          <w:szCs w:val="24"/>
+        </w:rPr>
+        <w:lastRenderedPageBreak/>
+        <w:t xml:space="preserve">3. Definir base de nuestra Web: Indicar que características vamos a seleccionar del análisis anterior y la razón de su elección. En el caso de cambiar algunas de ellas, indicar porque dicho cambio. (0.9 puntos en Total) </w:t>
+      </w:r>
+    </w:p>
+    <w:p>
+      <w:pPr>
+        <w:pStyle w:val="Prrafodelista"/>
+        <w:ind w:left="1065"/>
+      </w:pPr>
+    </w:p>
+    <w:p>
+      <w:pPr>
+        <w:pStyle w:val="Prrafodelista"/>
+        <w:ind w:left="1065"/>
+        <w:rPr>
+          <w:b/>
+          <w:sz w:val="24"/>
+          <w:szCs w:val="24"/>
+        </w:rPr>
+      </w:pPr>
+      <w:r>
+        <w:rPr>
+          <w:b/>
+          <w:sz w:val="24"/>
+          <w:szCs w:val="24"/>
+        </w:rPr>
+        <w:t>3.1. Nombre</w:t>
+      </w:r>
+    </w:p>
+    <w:p>
+      <w:pPr>
+        <w:pStyle w:val="Prrafodelista"/>
+        <w:ind w:left="1065"/>
+        <w:rPr>
+          <w:rFonts w:cstheme="minorHAnsi"/>
+          <w:sz w:val="24"/>
+          <w:szCs w:val="24"/>
+        </w:rPr>
+      </w:pPr>
+      <w:proofErr w:type="spellStart"/>
+      <w:r>
+        <w:rPr>
+          <w:rFonts w:cstheme="minorHAnsi"/>
+          <w:sz w:val="24"/>
+          <w:szCs w:val="24"/>
+        </w:rPr>
+        <w:t>WeRateMemes</w:t>
+      </w:r>
+      <w:proofErr w:type="spellEnd"/>
+    </w:p>
+    <w:p>
+      <w:pPr>
+        <w:pStyle w:val="Prrafodelista"/>
+        <w:ind w:left="1065"/>
+        <w:rPr>
+          <w:rFonts w:cstheme="minorHAnsi"/>
+          <w:sz w:val="24"/>
+          <w:szCs w:val="24"/>
+        </w:rPr>
+      </w:pPr>
+    </w:p>
+    <w:p>
+      <w:pPr>
+        <w:pStyle w:val="Prrafodelista"/>
+        <w:ind w:left="1065"/>
+        <w:rPr>
+          <w:rFonts w:cstheme="minorHAnsi"/>
+          <w:b/>
+          <w:sz w:val="24"/>
+          <w:szCs w:val="24"/>
+        </w:rPr>
+      </w:pPr>
+      <w:r>
+        <w:rPr>
+          <w:rFonts w:cstheme="minorHAnsi"/>
+          <w:b/>
+          <w:sz w:val="24"/>
+          <w:szCs w:val="24"/>
+        </w:rPr>
+        <w:t>3.2. Logo</w:t>
+      </w:r>
+    </w:p>
+    <w:p>
+      <w:pPr>
+        <w:pStyle w:val="Prrafodelista"/>
+        <w:ind w:left="1065"/>
+        <w:rPr>
+          <w:rFonts w:cstheme="minorHAnsi"/>
+          <w:b/>
+          <w:sz w:val="24"/>
+          <w:szCs w:val="24"/>
+        </w:rPr>
+      </w:pPr>
+      <w:r>
+        <w:rPr>
+          <w:rFonts w:cstheme="minorHAnsi"/>
+          <w:b/>
+          <w:noProof/>
+          <w:sz w:val="24"/>
+          <w:szCs w:val="24"/>
+        </w:rPr>
+        <w:drawing>
+          <wp:inline distT="0" distB="0" distL="0" distR="0" wp14:anchorId="16295804" wp14:editId="4F22BC0A">
+            <wp:extent cx="2952750" cy="2213261"/>
+            <wp:effectExtent l="0" t="0" r="0" b="0"/>
+            <wp:docPr id="24" name="Imagen 24"/>
+            <wp:cNvGraphicFramePr>
+              <a:graphicFrameLocks xmlns:a="http://schemas.openxmlformats.org/drawingml/2006/main" noChangeAspect="1"/>
+            </wp:cNvGraphicFramePr>
+            <a:graphic xmlns:a="http://schemas.openxmlformats.org/drawingml/2006/main">
+              <a:graphicData uri="http://schemas.openxmlformats.org/drawingml/2006/picture">
+                <pic:pic xmlns:pic="http://schemas.openxmlformats.org/drawingml/2006/picture">
+                  <pic:nvPicPr>
+                    <pic:cNvPr id="0" name="Picture 2"/>
+                    <pic:cNvPicPr>
+                      <a:picLocks noChangeAspect="1" noChangeArrowheads="1"/>
+                    </pic:cNvPicPr>
+                  </pic:nvPicPr>
+                  <pic:blipFill>
+                    <a:blip r:embed="rId27" cstate="print">
+                      <a:extLst>
+                        <a:ext uri="{28A0092B-C50C-407E-A947-70E740481C1C}">
+                          <a14:useLocalDpi xmlns:a14="http://schemas.microsoft.com/office/drawing/2010/main" val="0"/>
+                        </a:ext>
+                      </a:extLst>
+                    </a:blip>
+                    <a:srcRect/>
+                    <a:stretch>
+                      <a:fillRect/>
+                    </a:stretch>
+                  </pic:blipFill>
+                  <pic:spPr bwMode="auto">
+                    <a:xfrm>
+                      <a:off x="0" y="0"/>
+                      <a:ext cx="2964326" cy="2221938"/>
+                    </a:xfrm>
+                    <a:prstGeom prst="rect">
+                      <a:avLst/>
+                    </a:prstGeom>
+                    <a:noFill/>
+                    <a:ln>
+                      <a:noFill/>
+                    </a:ln>
+                  </pic:spPr>
+                </pic:pic>
+              </a:graphicData>
+            </a:graphic>
+          </wp:inline>
+        </w:drawing>
+      </w:r>
+    </w:p>
+    <w:p>
+      <w:pPr>
+        <w:pStyle w:val="Prrafodelista"/>
+        <w:ind w:left="1065"/>
+        <w:rPr>
+          <w:rFonts w:cstheme="minorHAnsi"/>
+          <w:b/>
+          <w:sz w:val="24"/>
+          <w:szCs w:val="24"/>
+        </w:rPr>
+      </w:pPr>
+    </w:p>
+    <w:p>
+      <w:pPr>
+        <w:pStyle w:val="Prrafodelista"/>
+        <w:ind w:left="1065"/>
+        <w:rPr>
+          <w:rFonts w:cstheme="minorHAnsi"/>
+          <w:b/>
+          <w:sz w:val="24"/>
+          <w:szCs w:val="24"/>
+        </w:rPr>
+      </w:pPr>
+      <w:r>
+        <w:rPr>
+          <w:rFonts w:cstheme="minorHAnsi"/>
+          <w:b/>
+          <w:sz w:val="24"/>
+          <w:szCs w:val="24"/>
+        </w:rPr>
+        <w:t>3.3. Tema principal</w:t>
+      </w:r>
+    </w:p>
+    <w:p>
+      <w:pPr>
+        <w:pStyle w:val="Prrafodelista"/>
+        <w:ind w:left="1065"/>
+        <w:rPr>
+          <w:rFonts w:cstheme="minorHAnsi"/>
+          <w:sz w:val="24"/>
+          <w:szCs w:val="24"/>
+        </w:rPr>
+      </w:pPr>
+      <w:r>
+        <w:rPr>
+          <w:rFonts w:cstheme="minorHAnsi"/>
+          <w:sz w:val="24"/>
+          <w:szCs w:val="24"/>
+        </w:rPr>
+        <w:t xml:space="preserve">La base de </w:t>
+      </w:r>
+      <w:proofErr w:type="spellStart"/>
+      <w:r>
+        <w:rPr>
+          <w:rFonts w:cstheme="minorHAnsi"/>
+          <w:sz w:val="24"/>
+          <w:szCs w:val="24"/>
+        </w:rPr>
+        <w:t>WeRateMemes</w:t>
+      </w:r>
+      <w:proofErr w:type="spellEnd"/>
+      <w:r>
+        <w:rPr>
+          <w:rFonts w:cstheme="minorHAnsi"/>
+          <w:sz w:val="24"/>
+          <w:szCs w:val="24"/>
+        </w:rPr>
+        <w:t xml:space="preserve"> es tener al día todos los memes del momento y darles una nota, así los usuarios podrán saber cuáles despuntan más y cuáles no valen la pena mandar a tus amigos. Las votaciones serán personales pero también contarán con la posibilidad de poder votar si entras a la página como usuario.</w:t>
+      </w:r>
+    </w:p>
+    <w:p>
+      <w:pPr>
+        <w:pStyle w:val="Prrafodelista"/>
+        <w:ind w:left="1065"/>
+        <w:rPr>
+          <w:rFonts w:cstheme="minorHAnsi"/>
+          <w:sz w:val="24"/>
+          <w:szCs w:val="24"/>
+        </w:rPr>
+      </w:pPr>
+    </w:p>
+    <w:p>
+      <w:pPr>
+        <w:pStyle w:val="Prrafodelista"/>
+        <w:ind w:left="1065"/>
+        <w:rPr>
+          <w:rFonts w:cstheme="minorHAnsi"/>
+          <w:b/>
+          <w:sz w:val="24"/>
+          <w:szCs w:val="24"/>
+        </w:rPr>
+      </w:pPr>
+      <w:r>
+        <w:rPr>
+          <w:rFonts w:cstheme="minorHAnsi"/>
+          <w:b/>
+          <w:sz w:val="24"/>
+          <w:szCs w:val="24"/>
+        </w:rPr>
+        <w:t>3.4. Modelado de usuarios de página.</w:t>
+      </w:r>
+    </w:p>
+    <w:p>
+      <w:pPr>
+        <w:pStyle w:val="Prrafodelista"/>
+        <w:ind w:left="1065"/>
+        <w:rPr>
+          <w:rFonts w:cstheme="minorHAnsi"/>
+          <w:sz w:val="24"/>
+          <w:szCs w:val="24"/>
+        </w:rPr>
+      </w:pPr>
+      <w:r>
+        <w:rPr>
+          <w:rFonts w:cstheme="minorHAnsi"/>
+          <w:sz w:val="24"/>
+          <w:szCs w:val="24"/>
+        </w:rPr>
+        <w:t xml:space="preserve">Los usuarios principalmente serán gente joven, entre 16 y 28 años. Suelen frecuentar redes sociales, páginas como Reddit o incluso YouTube. A </w:t>
+      </w:r>
+      <w:proofErr w:type="spellStart"/>
+      <w:r>
+        <w:rPr>
+          <w:rFonts w:cstheme="minorHAnsi"/>
+          <w:sz w:val="24"/>
+          <w:szCs w:val="24"/>
+        </w:rPr>
+        <w:t>WeRateMeme</w:t>
+      </w:r>
+      <w:proofErr w:type="spellEnd"/>
+      <w:r>
+        <w:rPr>
+          <w:rFonts w:cstheme="minorHAnsi"/>
+          <w:sz w:val="24"/>
+          <w:szCs w:val="24"/>
+        </w:rPr>
+        <w:t xml:space="preserve"> vienen buscando pasar el rato, encontrar nuevos “</w:t>
+      </w:r>
+      <w:proofErr w:type="spellStart"/>
+      <w:r>
+        <w:rPr>
+          <w:rFonts w:cstheme="minorHAnsi"/>
+          <w:sz w:val="24"/>
+          <w:szCs w:val="24"/>
+        </w:rPr>
+        <w:t>templates</w:t>
+      </w:r>
+      <w:proofErr w:type="spellEnd"/>
+      <w:r>
+        <w:rPr>
+          <w:rFonts w:cstheme="minorHAnsi"/>
+          <w:sz w:val="24"/>
+          <w:szCs w:val="24"/>
+        </w:rPr>
+        <w:t xml:space="preserve">” (modelos vacíos de memes para poder usarlos) y ver si su opinión se corresponde con el resto. </w:t>
+      </w:r>
+    </w:p>
+    <w:p>
+      <w:pPr>
+        <w:pStyle w:val="Prrafodelista"/>
+        <w:ind w:left="1065"/>
+        <w:rPr>
+          <w:rFonts w:cstheme="minorHAnsi"/>
+          <w:sz w:val="24"/>
+          <w:szCs w:val="24"/>
+        </w:rPr>
+      </w:pPr>
+    </w:p>
+    <w:p>
+      <w:pPr>
+        <w:pStyle w:val="Prrafodelista"/>
+        <w:ind w:left="1065"/>
+        <w:rPr>
+          <w:rFonts w:cstheme="minorHAnsi"/>
+          <w:sz w:val="24"/>
+          <w:szCs w:val="24"/>
+        </w:rPr>
+      </w:pPr>
+    </w:p>
+    <w:p>
+      <w:pPr>
+        <w:pStyle w:val="Prrafodelista"/>
+        <w:ind w:left="1065"/>
+        <w:rPr>
+          <w:rFonts w:cstheme="minorHAnsi"/>
+          <w:sz w:val="24"/>
+          <w:szCs w:val="24"/>
+        </w:rPr>
+      </w:pPr>
+    </w:p>
+    <w:p>
+      <w:pPr>
+        <w:pStyle w:val="Prrafodelista"/>
+        <w:ind w:left="1065"/>
+        <w:rPr>
+          <w:rFonts w:cstheme="minorHAnsi"/>
+          <w:sz w:val="24"/>
+          <w:szCs w:val="24"/>
+        </w:rPr>
+      </w:pPr>
+    </w:p>
+    <w:p>
+      <w:pPr>
+        <w:pStyle w:val="Prrafodelista"/>
+        <w:ind w:left="1065"/>
+        <w:rPr>
+          <w:rFonts w:cstheme="minorHAnsi"/>
+          <w:sz w:val="24"/>
+          <w:szCs w:val="24"/>
+        </w:rPr>
+      </w:pPr>
+    </w:p>
+    <w:p>
+      <w:pPr>
+        <w:pStyle w:val="Prrafodelista"/>
+        <w:ind w:left="1065"/>
+        <w:rPr>
+          <w:rFonts w:cstheme="minorHAnsi"/>
+          <w:sz w:val="24"/>
+          <w:szCs w:val="24"/>
+        </w:rPr>
+      </w:pPr>
+    </w:p>
+    <w:p>
+      <w:pPr>
+        <w:pStyle w:val="Prrafodelista"/>
+        <w:ind w:left="1065"/>
+        <w:rPr>
+          <w:rFonts w:cstheme="minorHAnsi"/>
+          <w:sz w:val="24"/>
+          <w:szCs w:val="24"/>
+        </w:rPr>
+      </w:pPr>
+    </w:p>
+    <w:p>
+      <w:pPr>
+        <w:pStyle w:val="Prrafodelista"/>
+        <w:ind w:left="1065"/>
+        <w:rPr>
+          <w:rFonts w:cstheme="minorHAnsi"/>
+          <w:sz w:val="24"/>
+          <w:szCs w:val="24"/>
+        </w:rPr>
+      </w:pPr>
+    </w:p>
+    <w:p>
+      <w:pPr>
+        <w:pStyle w:val="Prrafodelista"/>
+        <w:ind w:left="1065"/>
+        <w:rPr>
+          <w:rFonts w:cstheme="minorHAnsi"/>
+          <w:sz w:val="24"/>
+          <w:szCs w:val="24"/>
+        </w:rPr>
+      </w:pPr>
+    </w:p>
+    <w:p>
+      <w:pPr>
+        <w:pStyle w:val="Prrafodelista"/>
+        <w:ind w:left="1065"/>
+        <w:rPr>
+          <w:rFonts w:cstheme="minorHAnsi"/>
+          <w:sz w:val="24"/>
+          <w:szCs w:val="24"/>
+        </w:rPr>
+      </w:pPr>
+    </w:p>
+    <w:p>
+      <w:pPr>
+        <w:pStyle w:val="Prrafodelista"/>
+        <w:ind w:left="1065"/>
+        <w:rPr>
+          <w:b/>
+          <w:sz w:val="24"/>
+          <w:szCs w:val="24"/>
+        </w:rPr>
+      </w:pPr>
+      <w:r>
+        <w:rPr>
+          <w:rFonts w:cstheme="minorHAnsi"/>
+          <w:b/>
+          <w:sz w:val="24"/>
+          <w:szCs w:val="24"/>
+        </w:rPr>
+        <w:lastRenderedPageBreak/>
+        <w:t xml:space="preserve">3.5. </w:t>
+      </w:r>
+      <w:r>
+        <w:rPr>
+          <w:b/>
+          <w:sz w:val="24"/>
+          <w:szCs w:val="24"/>
+        </w:rPr>
+        <w:t>Boceto de la ubicación de cada una de las partes principales de la Interfaz</w:t>
+      </w:r>
+    </w:p>
+    <w:p>
+      <w:pPr>
+        <w:pStyle w:val="Prrafodelista"/>
+        <w:ind w:left="1065"/>
+        <w:rPr>
+          <w:rFonts w:cstheme="minorHAnsi"/>
+          <w:b/>
+          <w:sz w:val="24"/>
+          <w:szCs w:val="24"/>
+        </w:rPr>
+      </w:pPr>
+    </w:p>
+    <w:p>
+      <w:pPr>
+        <w:pStyle w:val="Prrafodelista"/>
+        <w:ind w:left="1065"/>
+        <w:rPr>
+          <w:rFonts w:cstheme="minorHAnsi"/>
+          <w:b/>
+          <w:sz w:val="24"/>
+          <w:szCs w:val="24"/>
+        </w:rPr>
+      </w:pPr>
+      <w:r>
+        <w:rPr>
+          <w:rFonts w:cstheme="minorHAnsi"/>
+          <w:b/>
+          <w:noProof/>
+          <w:sz w:val="24"/>
+          <w:szCs w:val="24"/>
+        </w:rPr>
+        <w:drawing>
+          <wp:inline distT="0" distB="0" distL="0" distR="0" wp14:anchorId="4F5EF4CC" wp14:editId="1C7CDB6F">
+            <wp:extent cx="5400675" cy="3733800"/>
+            <wp:effectExtent l="0" t="0" r="9525" b="0"/>
+            <wp:docPr id="13" name="Imagen 13"/>
+            <wp:cNvGraphicFramePr>
+              <a:graphicFrameLocks xmlns:a="http://schemas.openxmlformats.org/drawingml/2006/main" noChangeAspect="1"/>
+            </wp:cNvGraphicFramePr>
+            <a:graphic xmlns:a="http://schemas.openxmlformats.org/drawingml/2006/main">
+              <a:graphicData uri="http://schemas.openxmlformats.org/drawingml/2006/picture">
+                <pic:pic xmlns:pic="http://schemas.openxmlformats.org/drawingml/2006/picture">
+                  <pic:nvPicPr>
+                    <pic:cNvPr id="0" name="Picture 1"/>
+                    <pic:cNvPicPr>
+                      <a:picLocks noChangeAspect="1" noChangeArrowheads="1"/>
+                    </pic:cNvPicPr>
+                  </pic:nvPicPr>
+                  <pic:blipFill>
+                    <a:blip r:embed="rId28">
+                      <a:extLst>
+                        <a:ext uri="{28A0092B-C50C-407E-A947-70E740481C1C}">
+                          <a14:useLocalDpi xmlns:a14="http://schemas.microsoft.com/office/drawing/2010/main" val="0"/>
+                        </a:ext>
+                      </a:extLst>
+                    </a:blip>
+                    <a:srcRect/>
+                    <a:stretch>
+                      <a:fillRect/>
+                    </a:stretch>
+                  </pic:blipFill>
+                  <pic:spPr bwMode="auto">
+                    <a:xfrm>
+                      <a:off x="0" y="0"/>
+                      <a:ext cx="5400675" cy="3733800"/>
+                    </a:xfrm>
+                    <a:prstGeom prst="rect">
+                      <a:avLst/>
+                    </a:prstGeom>
+                    <a:noFill/>
+                    <a:ln>
+                      <a:noFill/>
+                    </a:ln>
+                  </pic:spPr>
+                </pic:pic>
+              </a:graphicData>
+            </a:graphic>
+          </wp:inline>
+        </w:drawing>
+      </w:r>
+    </w:p>
+    <w:p>
+      <w:pPr>
+        <w:pStyle w:val="Prrafodelista"/>
+        <w:ind w:left="1065"/>
+        <w:rPr>
+          <w:rFonts w:cstheme="minorHAnsi"/>
+          <w:b/>
+          <w:sz w:val="24"/>
+          <w:szCs w:val="24"/>
+        </w:rPr>
+      </w:pPr>
+    </w:p>
+    <w:p>
+      <w:pPr>
+        <w:pStyle w:val="Prrafodelista"/>
+        <w:ind w:left="1065"/>
+        <w:rPr>
+          <w:b/>
+          <w:sz w:val="24"/>
+          <w:szCs w:val="24"/>
+        </w:rPr>
+      </w:pPr>
+      <w:r>
+        <w:rPr>
+          <w:b/>
+          <w:sz w:val="24"/>
+          <w:szCs w:val="24"/>
+        </w:rPr>
+        <w:t>3.6. Principios de Diseño que vamos a aplicar</w:t>
+      </w:r>
       <w:bookmarkStart w:id="0" w:name="_GoBack"/>
       <w:bookmarkEnd w:id="0"/>
+    </w:p>
+    <w:p>
+      <w:pPr>
+        <w:pStyle w:val="Prrafodelista"/>
+        <w:ind w:left="1065"/>
+        <w:rPr>
+          <w:rFonts w:cstheme="minorHAnsi"/>
+          <w:b/>
+          <w:sz w:val="24"/>
+          <w:szCs w:val="24"/>
+        </w:rPr>
+      </w:pPr>
+    </w:p>
+    <w:p>
+      <w:pPr>
+        <w:pStyle w:val="Prrafodelista"/>
+        <w:numPr>
+          <w:ilvl w:val="0"/>
+          <w:numId w:val="3"/>
+        </w:numPr>
+        <w:rPr>
+          <w:rFonts w:cstheme="minorHAnsi"/>
+          <w:sz w:val="24"/>
+          <w:szCs w:val="24"/>
+        </w:rPr>
+      </w:pPr>
+      <w:r>
+        <w:rPr>
+          <w:rFonts w:cstheme="minorHAnsi"/>
+          <w:sz w:val="24"/>
+          <w:szCs w:val="24"/>
+        </w:rPr>
+        <w:t>Contraste: El color de las fuentes será, generalmente, siempre el mismo. Así podrá haber una distinción</w:t>
+      </w:r>
+      <w:r>
+        <w:rPr>
+          <w:rFonts w:cstheme="minorHAnsi"/>
+          <w:sz w:val="24"/>
+          <w:szCs w:val="24"/>
+        </w:rPr>
+        <w:t xml:space="preserve"> entre el texto y el resto de la página.</w:t>
+      </w:r>
+    </w:p>
+    <w:p>
+      <w:pPr>
+        <w:pStyle w:val="Prrafodelista"/>
+        <w:numPr>
+          <w:ilvl w:val="0"/>
+          <w:numId w:val="3"/>
+        </w:numPr>
+        <w:rPr>
+          <w:rFonts w:cstheme="minorHAnsi"/>
+          <w:sz w:val="24"/>
+          <w:szCs w:val="24"/>
+        </w:rPr>
+      </w:pPr>
+      <w:r>
+        <w:rPr>
+          <w:rFonts w:cstheme="minorHAnsi"/>
+          <w:sz w:val="24"/>
+          <w:szCs w:val="24"/>
+        </w:rPr>
+        <w:t>Alineación: Las imágenes se encontrarán en 3 posiciones, izquierda, centro y derecha, todas a la misma distancia entre ellas para que haya una separación equitativa.</w:t>
+      </w:r>
+    </w:p>
+    <w:p>
+      <w:pPr>
+        <w:pStyle w:val="Prrafodelista"/>
+        <w:numPr>
+          <w:ilvl w:val="0"/>
+          <w:numId w:val="3"/>
+        </w:numPr>
+        <w:rPr>
+          <w:rFonts w:cstheme="minorHAnsi"/>
+          <w:sz w:val="24"/>
+          <w:szCs w:val="24"/>
+        </w:rPr>
+      </w:pPr>
+      <w:r>
+        <w:rPr>
+          <w:rFonts w:cstheme="minorHAnsi"/>
+          <w:sz w:val="24"/>
+          <w:szCs w:val="24"/>
+        </w:rPr>
+        <w:t>Repetición: Prácticamente toda la página es igual. Si avanzas a los siguientes índices seguirán siendo 3 memes, con su respectivo nombre, explicación y notas.</w:t>
+      </w:r>
+    </w:p>
+    <w:p>
+      <w:pPr>
+        <w:pStyle w:val="Prrafodelista"/>
+        <w:numPr>
+          <w:ilvl w:val="0"/>
+          <w:numId w:val="3"/>
+        </w:numPr>
+        <w:rPr>
+          <w:rFonts w:cstheme="minorHAnsi"/>
+          <w:sz w:val="24"/>
+          <w:szCs w:val="24"/>
+        </w:rPr>
+      </w:pPr>
+      <w:r>
+        <w:rPr>
+          <w:rFonts w:cstheme="minorHAnsi"/>
+          <w:sz w:val="24"/>
+          <w:szCs w:val="24"/>
+        </w:rPr>
+        <w:t>Proximidad: Todos los elementos estarán a la misma distancia entre ellos y respecto al borde de la página.</w:t>
+      </w:r>
+    </w:p>
+    <w:p>
+      <w:pPr>
+        <w:ind w:left="705"/>
+        <w:rPr>
+          <w:rFonts w:cstheme="minorHAnsi"/>
+          <w:sz w:val="24"/>
+          <w:szCs w:val="24"/>
+        </w:rPr>
+      </w:pPr>
+    </w:p>
+    <w:p>
+      <w:pPr>
+        <w:ind w:left="705"/>
+        <w:rPr>
+          <w:b/>
+          <w:sz w:val="24"/>
+          <w:szCs w:val="24"/>
+        </w:rPr>
+      </w:pPr>
+      <w:r>
+        <w:rPr>
+          <w:rFonts w:cstheme="minorHAnsi"/>
+          <w:sz w:val="24"/>
+          <w:szCs w:val="24"/>
+        </w:rPr>
+        <w:t xml:space="preserve">   </w:t>
+      </w:r>
+      <w:r>
+        <w:rPr>
+          <w:b/>
+          <w:sz w:val="24"/>
+          <w:szCs w:val="24"/>
+        </w:rPr>
+        <w:t>3.7. 4 principales principios de Diseño de Usabilidad en los que nos centraremos. (Aunque deben cumplirse todo, quiero que destaquéis cuáles son los 4 que consideréis de mayor importancia).</w:t>
+      </w:r>
+    </w:p>
+    <w:p>
+      <w:pPr>
+        <w:rPr>
+          <w:rFonts w:cstheme="minorHAnsi"/>
+          <w:sz w:val="24"/>
+          <w:szCs w:val="24"/>
+        </w:rPr>
+      </w:pPr>
+      <w:r>
+        <w:rPr>
+          <w:rFonts w:cstheme="minorHAnsi"/>
+          <w:sz w:val="24"/>
+          <w:szCs w:val="24"/>
+        </w:rPr>
+        <w:tab/>
+        <w:t xml:space="preserve">Los 4 principales principios de Diseño de usabilidad serán la relación entre el sistema y el mundo real, la consistencia y estándares, la prevención de errores y el diseño estético y minimalista. </w:t>
+      </w:r>
+    </w:p>
+    <w:p>
+      <w:pPr>
+        <w:ind w:firstLine="708"/>
+        <w:rPr>
+          <w:b/>
+          <w:sz w:val="24"/>
+          <w:szCs w:val="24"/>
+        </w:rPr>
+      </w:pPr>
+      <w:r>
+        <w:rPr>
+          <w:b/>
+          <w:sz w:val="24"/>
+          <w:szCs w:val="24"/>
+        </w:rPr>
+        <w:lastRenderedPageBreak/>
+        <w:t>3.8. Colores.</w:t>
+      </w:r>
+    </w:p>
+    <w:p>
+      <w:pPr>
+        <w:ind w:firstLine="708"/>
+        <w:rPr>
+          <w:rFonts w:cstheme="minorHAnsi"/>
+          <w:sz w:val="24"/>
+          <w:szCs w:val="24"/>
+        </w:rPr>
+      </w:pPr>
+      <w:r>
+        <w:rPr>
+          <w:rFonts w:cstheme="minorHAnsi"/>
+          <w:sz w:val="24"/>
+          <w:szCs w:val="24"/>
+        </w:rPr>
+        <w:t xml:space="preserve">Los colores serán </w:t>
+      </w:r>
+      <w:r>
+        <w:rPr>
+          <w:rFonts w:cstheme="minorHAnsi"/>
+          <w:sz w:val="24"/>
+          <w:szCs w:val="24"/>
+        </w:rPr>
+        <w:t>azul para el encabezado, blanco para el cuerpo y rojo para la letra.</w:t>
+      </w:r>
+    </w:p>
+    <w:p>
+      <w:pPr>
+        <w:ind w:firstLine="708"/>
+        <w:rPr>
+          <w:b/>
+          <w:sz w:val="24"/>
+          <w:szCs w:val="24"/>
+        </w:rPr>
+      </w:pPr>
+      <w:r>
+        <w:rPr>
+          <w:b/>
+          <w:sz w:val="24"/>
+          <w:szCs w:val="24"/>
+        </w:rPr>
+        <w:t>3.9. Tipos de iconos a usar.</w:t>
+      </w:r>
+    </w:p>
+    <w:p>
+      <w:pPr>
+        <w:ind w:firstLine="708"/>
+        <w:rPr>
+          <w:rFonts w:cstheme="minorHAnsi"/>
+          <w:sz w:val="24"/>
+          <w:szCs w:val="24"/>
+        </w:rPr>
+      </w:pPr>
+      <w:r>
+        <w:rPr>
+          <w:rFonts w:cstheme="minorHAnsi"/>
+          <w:sz w:val="24"/>
+          <w:szCs w:val="24"/>
+        </w:rPr>
+        <w:t>Habrá un icono de estrellas para complementar visualmente el rating de los memes</w:t>
+      </w:r>
+      <w:r>
+        <w:rPr>
+          <w:rFonts w:cstheme="minorHAnsi"/>
+          <w:sz w:val="24"/>
+          <w:szCs w:val="24"/>
+        </w:rPr>
+        <w:t xml:space="preserve"> e iconos </w:t>
+      </w:r>
+      <w:r>
+        <w:rPr>
+          <w:rFonts w:cstheme="minorHAnsi"/>
+          <w:sz w:val="24"/>
+          <w:szCs w:val="24"/>
+        </w:rPr>
+        <w:t xml:space="preserve">circulares </w:t>
+      </w:r>
+      <w:r>
+        <w:rPr>
+          <w:rFonts w:cstheme="minorHAnsi"/>
+          <w:sz w:val="24"/>
+          <w:szCs w:val="24"/>
+        </w:rPr>
+        <w:t xml:space="preserve">para </w:t>
+      </w:r>
+      <w:r>
+        <w:rPr>
+          <w:rFonts w:cstheme="minorHAnsi"/>
+          <w:sz w:val="24"/>
+          <w:szCs w:val="24"/>
+        </w:rPr>
+        <w:t>pasar a la siguiente página.</w:t>
+      </w:r>
+    </w:p>
+    <w:p>
+      <w:pPr>
+        <w:ind w:firstLine="708"/>
+        <w:rPr>
+          <w:rFonts w:cstheme="minorHAnsi"/>
+          <w:sz w:val="24"/>
+          <w:szCs w:val="24"/>
+        </w:rPr>
+      </w:pPr>
+    </w:p>
+    <w:p>
+      <w:pPr>
+        <w:ind w:firstLine="708"/>
+        <w:rPr>
+          <w:rFonts w:cstheme="minorHAnsi"/>
+          <w:b/>
+          <w:sz w:val="24"/>
+          <w:szCs w:val="24"/>
+        </w:rPr>
+      </w:pPr>
+      <w:r>
+        <w:rPr>
+          <w:b/>
+          <w:sz w:val="24"/>
+          <w:szCs w:val="24"/>
+        </w:rPr>
+        <w:t>3.10. Imágenes a usar.</w:t>
+      </w:r>
+    </w:p>
+    <w:p>
+      <w:pPr>
+        <w:rPr>
+          <w:rFonts w:cstheme="minorHAnsi"/>
+          <w:sz w:val="24"/>
+          <w:szCs w:val="24"/>
+        </w:rPr>
+      </w:pPr>
+      <w:r>
+        <w:rPr>
+          <w:rFonts w:cstheme="minorHAnsi"/>
+          <w:sz w:val="24"/>
+          <w:szCs w:val="24"/>
+        </w:rPr>
+        <w:tab/>
+        <w:t xml:space="preserve">Las imágenes se irán actualizando a diario. La única que se mantendrá estática será la del logo, la cual será un </w:t>
+      </w:r>
+      <w:proofErr w:type="spellStart"/>
+      <w:r>
+        <w:rPr>
+          <w:rFonts w:cstheme="minorHAnsi"/>
+          <w:sz w:val="24"/>
+          <w:szCs w:val="24"/>
+        </w:rPr>
+        <w:t>clickable</w:t>
+      </w:r>
+      <w:proofErr w:type="spellEnd"/>
+      <w:r>
+        <w:rPr>
+          <w:rFonts w:cstheme="minorHAnsi"/>
+          <w:sz w:val="24"/>
+          <w:szCs w:val="24"/>
+        </w:rPr>
+        <w:t>. El resto de imágenes dependerán de los memes que haya en el momento e interesen a la gente.</w:t>
+      </w:r>
+    </w:p>
+    <w:p>
+      <w:pPr>
+        <w:rPr>
+          <w:rFonts w:cstheme="minorHAnsi"/>
+          <w:sz w:val="24"/>
+          <w:szCs w:val="24"/>
+        </w:rPr>
+      </w:pPr>
+    </w:p>
+    <w:p>
+      <w:pPr>
+        <w:rPr>
+          <w:rFonts w:cstheme="minorHAnsi"/>
+          <w:b/>
+          <w:sz w:val="24"/>
+          <w:szCs w:val="24"/>
+        </w:rPr>
+      </w:pPr>
+      <w:r>
+        <w:rPr>
+          <w:rFonts w:cstheme="minorHAnsi"/>
+          <w:sz w:val="24"/>
+          <w:szCs w:val="24"/>
+        </w:rPr>
+        <w:tab/>
+      </w:r>
+      <w:r>
+        <w:rPr>
+          <w:rFonts w:cstheme="minorHAnsi"/>
+          <w:b/>
+          <w:sz w:val="24"/>
+          <w:szCs w:val="24"/>
+        </w:rPr>
+        <w:t>3.11. Tipografía.</w:t>
+      </w:r>
+    </w:p>
+    <w:p>
+      <w:pPr>
+        <w:rPr>
+          <w:rFonts w:cstheme="minorHAnsi"/>
+          <w:sz w:val="24"/>
+          <w:szCs w:val="24"/>
+        </w:rPr>
+      </w:pPr>
+      <w:r>
+        <w:rPr>
+          <w:rFonts w:cstheme="minorHAnsi"/>
+          <w:b/>
+          <w:sz w:val="24"/>
+          <w:szCs w:val="24"/>
+        </w:rPr>
+        <w:tab/>
+      </w:r>
+      <w:r>
+        <w:rPr>
+          <w:rFonts w:cstheme="minorHAnsi"/>
+          <w:sz w:val="24"/>
+          <w:szCs w:val="24"/>
+        </w:rPr>
+        <w:t xml:space="preserve">He elegido la tipografía </w:t>
+      </w:r>
+      <w:proofErr w:type="spellStart"/>
+      <w:r>
+        <w:rPr>
+          <w:rFonts w:cstheme="minorHAnsi"/>
+          <w:sz w:val="24"/>
+          <w:szCs w:val="24"/>
+        </w:rPr>
+        <w:t>Oxygen</w:t>
+      </w:r>
+      <w:proofErr w:type="spellEnd"/>
+      <w:r>
+        <w:rPr>
+          <w:rFonts w:cstheme="minorHAnsi"/>
+          <w:sz w:val="24"/>
+          <w:szCs w:val="24"/>
+        </w:rPr>
+        <w:t xml:space="preserve"> de Google debido a su apariencia formal y actual. Aquí hay un ejemplo:</w:t>
+      </w:r>
+    </w:p>
+    <w:p>
+      <w:hyperlink r:id="rId29" w:history="1">
+        <w:r>
+          <w:rPr>
+            <w:rStyle w:val="Hipervnculo"/>
+          </w:rPr>
+          <w:t>https://fonts.google.com/specimen/Oxygen</w:t>
+        </w:r>
+      </w:hyperlink>
+    </w:p>
+    <w:p>
+      <w:pPr>
+        <w:rPr>
+          <w:rFonts w:cstheme="minorHAnsi"/>
+          <w:sz w:val="24"/>
+          <w:szCs w:val="24"/>
+        </w:rPr>
+      </w:pPr>
+    </w:p>
+    <w:p>
+      <w:pPr>
+        <w:rPr>
+          <w:b/>
+          <w:sz w:val="24"/>
+          <w:szCs w:val="24"/>
+        </w:rPr>
+      </w:pPr>
+      <w:r>
+        <w:rPr>
+          <w:rFonts w:cstheme="minorHAnsi"/>
+          <w:b/>
+          <w:sz w:val="24"/>
+          <w:szCs w:val="24"/>
+        </w:rPr>
+        <w:tab/>
+        <w:t xml:space="preserve">3.12. </w:t>
+      </w:r>
+      <w:r>
+        <w:rPr>
+          <w:b/>
+          <w:sz w:val="24"/>
+          <w:szCs w:val="24"/>
+        </w:rPr>
+        <w:t>Tipo de maquetación y tecnologías a usar.</w:t>
+      </w:r>
+    </w:p>
+    <w:p>
+      <w:pPr>
+        <w:rPr>
+          <w:rFonts w:cstheme="minorHAnsi"/>
+          <w:sz w:val="24"/>
+          <w:szCs w:val="24"/>
+        </w:rPr>
+      </w:pPr>
+      <w:r>
+        <w:rPr>
+          <w:rFonts w:cstheme="minorHAnsi"/>
+          <w:b/>
+          <w:sz w:val="24"/>
+          <w:szCs w:val="24"/>
+        </w:rPr>
+        <w:tab/>
+      </w:r>
+      <w:r>
+        <w:rPr>
+          <w:rFonts w:cstheme="minorHAnsi"/>
+          <w:sz w:val="24"/>
+          <w:szCs w:val="24"/>
+        </w:rPr>
+        <w:t>Se usará una maquetación con HTML5 y CSS3</w:t>
+      </w:r>
+      <w:r>
+        <w:rPr>
+          <w:rFonts w:cstheme="minorHAnsi"/>
+          <w:sz w:val="24"/>
+          <w:szCs w:val="24"/>
+        </w:rPr>
+        <w:t xml:space="preserve">, lo cual facilitará que la web sea </w:t>
+      </w:r>
+      <w:proofErr w:type="spellStart"/>
+      <w:r>
+        <w:rPr>
+          <w:rFonts w:cstheme="minorHAnsi"/>
+          <w:sz w:val="24"/>
+          <w:szCs w:val="24"/>
+        </w:rPr>
+        <w:t>responsive</w:t>
+      </w:r>
+      <w:proofErr w:type="spellEnd"/>
+      <w:r>
+        <w:rPr>
+          <w:rFonts w:cstheme="minorHAnsi"/>
+          <w:sz w:val="24"/>
+          <w:szCs w:val="24"/>
+        </w:rPr>
+        <w:t>. Así se podrá separar el contenido de la página, del estilo o aspecto con el que se desea mostrar y también se acepta visualmente en todos los navegadores.</w:t>
+      </w:r>
+    </w:p>
+    <w:p>
+      <w:pPr>
+        <w:rPr>
+          <w:rFonts w:cstheme="minorHAnsi"/>
+          <w:sz w:val="24"/>
+          <w:szCs w:val="24"/>
+        </w:rPr>
+      </w:pPr>
+      <w:r>
+        <w:rPr>
+          <w:rFonts w:cstheme="minorHAnsi"/>
+          <w:sz w:val="24"/>
+          <w:szCs w:val="24"/>
+        </w:rPr>
+        <w:tab/>
+      </w:r>
+    </w:p>
+    <w:p>
+      <w:pPr>
+        <w:rPr>
+          <w:rFonts w:cstheme="minorHAnsi"/>
+          <w:b/>
+          <w:sz w:val="24"/>
+          <w:szCs w:val="24"/>
+        </w:rPr>
+      </w:pPr>
+      <w:r>
+        <w:rPr>
+          <w:rFonts w:cstheme="minorHAnsi"/>
+          <w:sz w:val="24"/>
+          <w:szCs w:val="24"/>
+        </w:rPr>
+        <w:tab/>
+      </w:r>
+      <w:r>
+        <w:rPr>
+          <w:rFonts w:cstheme="minorHAnsi"/>
+          <w:b/>
+          <w:sz w:val="24"/>
+          <w:szCs w:val="24"/>
+        </w:rPr>
+        <w:t xml:space="preserve">3.13. </w:t>
+      </w:r>
+      <w:r>
+        <w:rPr>
+          <w:b/>
+          <w:sz w:val="24"/>
+          <w:szCs w:val="24"/>
+        </w:rPr>
+        <w:t>Patrones de diseño que consideráis incluir (opcional, 4 es suficiente).</w:t>
+      </w:r>
+    </w:p>
+    <w:p>
+      <w:pPr>
+        <w:rPr>
+          <w:rFonts w:cstheme="minorHAnsi"/>
+          <w:sz w:val="24"/>
+          <w:szCs w:val="24"/>
+        </w:rPr>
+      </w:pPr>
+      <w:r>
+        <w:rPr>
+          <w:rFonts w:cstheme="minorHAnsi"/>
+          <w:sz w:val="24"/>
+          <w:szCs w:val="24"/>
+        </w:rPr>
+        <w:tab/>
+        <w:t>Barra de navegación, para encontrar elementos más fácilmente, selector de idioma, mapa de navegación y selector de páginas (en forma de círculos).</w:t>
+      </w:r>
+    </w:p>
+    <w:p>
+      <w:pPr>
+        <w:rPr>
+          <w:rFonts w:cstheme="minorHAnsi"/>
+          <w:sz w:val="24"/>
+          <w:szCs w:val="24"/>
+        </w:rPr>
+      </w:pPr>
+      <w:r>
+        <w:rPr>
+          <w:rFonts w:cstheme="minorHAnsi"/>
+          <w:sz w:val="24"/>
+          <w:szCs w:val="24"/>
+        </w:rPr>
+        <w:tab/>
+      </w:r>
+    </w:p>
+    <w:p>
+      <w:pPr>
+        <w:rPr>
+          <w:b/>
+          <w:sz w:val="24"/>
+          <w:szCs w:val="24"/>
+        </w:rPr>
+      </w:pPr>
+      <w:r>
+        <w:rPr>
+          <w:rFonts w:cstheme="minorHAnsi"/>
+          <w:sz w:val="24"/>
+          <w:szCs w:val="24"/>
+        </w:rPr>
+        <w:tab/>
+      </w:r>
+      <w:r>
+        <w:rPr>
+          <w:rFonts w:cstheme="minorHAnsi"/>
+          <w:b/>
+          <w:sz w:val="24"/>
+          <w:szCs w:val="24"/>
+        </w:rPr>
+        <w:t xml:space="preserve">3.14. </w:t>
+      </w:r>
+      <w:proofErr w:type="spellStart"/>
+      <w:r>
+        <w:rPr>
+          <w:b/>
+          <w:sz w:val="24"/>
+          <w:szCs w:val="24"/>
+        </w:rPr>
+        <w:t>Webmaster-guidelines</w:t>
+      </w:r>
+      <w:proofErr w:type="spellEnd"/>
+      <w:r>
+        <w:rPr>
+          <w:b/>
+          <w:sz w:val="24"/>
+          <w:szCs w:val="24"/>
+        </w:rPr>
+        <w:t xml:space="preserve"> de </w:t>
+      </w:r>
+      <w:proofErr w:type="spellStart"/>
+      <w:r>
+        <w:rPr>
+          <w:b/>
+          <w:sz w:val="24"/>
+          <w:szCs w:val="24"/>
+        </w:rPr>
+        <w:t>google</w:t>
+      </w:r>
+      <w:proofErr w:type="spellEnd"/>
+      <w:r>
+        <w:rPr>
+          <w:b/>
+          <w:sz w:val="24"/>
+          <w:szCs w:val="24"/>
+        </w:rPr>
+        <w:t xml:space="preserve"> que vamos a aplicar (se investigará sobre ello y se aportará información si se hará uso o no en vuestra web. Si se usa, indicar dónde y cómo).</w:t>
+      </w:r>
+    </w:p>
+    <w:p>
+      <w:pPr>
+        <w:rPr>
+          <w:rFonts w:cstheme="minorHAnsi"/>
+          <w:sz w:val="24"/>
+          <w:szCs w:val="24"/>
+        </w:rPr>
+      </w:pPr>
+      <w:r>
+        <w:rPr>
+          <w:rFonts w:cstheme="minorHAnsi"/>
+          <w:b/>
+          <w:sz w:val="24"/>
+          <w:szCs w:val="24"/>
+        </w:rPr>
+        <w:tab/>
+      </w:r>
+      <w:r>
+        <w:rPr>
+          <w:rFonts w:cstheme="minorHAnsi"/>
+          <w:sz w:val="24"/>
+          <w:szCs w:val="24"/>
+        </w:rPr>
+        <w:t xml:space="preserve">La web se podrá encontrar fácilmente ya que tendrá </w:t>
+      </w:r>
+      <w:proofErr w:type="spellStart"/>
+      <w:r>
+        <w:rPr>
+          <w:rFonts w:cstheme="minorHAnsi"/>
+          <w:sz w:val="24"/>
+          <w:szCs w:val="24"/>
+        </w:rPr>
+        <w:t>tendrá</w:t>
+      </w:r>
+      <w:proofErr w:type="spellEnd"/>
+      <w:r>
+        <w:rPr>
+          <w:rFonts w:cstheme="minorHAnsi"/>
+          <w:sz w:val="24"/>
+          <w:szCs w:val="24"/>
+        </w:rPr>
+        <w:t xml:space="preserve"> enlaces que puedan rastrearse con etiquetas &lt;a&gt; con el atributo “</w:t>
+      </w:r>
+      <w:proofErr w:type="spellStart"/>
+      <w:r>
+        <w:rPr>
+          <w:rFonts w:cstheme="minorHAnsi"/>
+          <w:sz w:val="24"/>
+          <w:szCs w:val="24"/>
+        </w:rPr>
+        <w:t>href</w:t>
+      </w:r>
+      <w:proofErr w:type="spellEnd"/>
+      <w:r>
+        <w:rPr>
+          <w:rFonts w:cstheme="minorHAnsi"/>
+          <w:sz w:val="24"/>
+          <w:szCs w:val="24"/>
+        </w:rPr>
+        <w:t xml:space="preserve">”. También tendrá un archivo </w:t>
+      </w:r>
+      <w:proofErr w:type="spellStart"/>
+      <w:r>
+        <w:rPr>
+          <w:rFonts w:cstheme="minorHAnsi"/>
+          <w:sz w:val="24"/>
+          <w:szCs w:val="24"/>
+        </w:rPr>
+        <w:t>sitemap</w:t>
+      </w:r>
+      <w:proofErr w:type="spellEnd"/>
+      <w:r>
+        <w:rPr>
+          <w:rFonts w:cstheme="minorHAnsi"/>
+          <w:sz w:val="24"/>
+          <w:szCs w:val="24"/>
+        </w:rPr>
+        <w:t>, la etiqueta &lt;</w:t>
+      </w:r>
+      <w:proofErr w:type="spellStart"/>
+      <w:r>
+        <w:rPr>
+          <w:rFonts w:cstheme="minorHAnsi"/>
+          <w:sz w:val="24"/>
+          <w:szCs w:val="24"/>
+        </w:rPr>
+        <w:t>title</w:t>
+      </w:r>
+      <w:proofErr w:type="spellEnd"/>
+      <w:r>
+        <w:rPr>
+          <w:rFonts w:cstheme="minorHAnsi"/>
+          <w:sz w:val="24"/>
+          <w:szCs w:val="24"/>
+        </w:rPr>
+        <w:t xml:space="preserve">&gt; y los atributos </w:t>
+      </w:r>
+      <w:proofErr w:type="spellStart"/>
+      <w:r>
+        <w:rPr>
+          <w:rFonts w:cstheme="minorHAnsi"/>
+          <w:sz w:val="24"/>
+          <w:szCs w:val="24"/>
+        </w:rPr>
+        <w:t>alt</w:t>
+      </w:r>
+      <w:proofErr w:type="spellEnd"/>
+      <w:r>
+        <w:rPr>
+          <w:rFonts w:cstheme="minorHAnsi"/>
+          <w:sz w:val="24"/>
+          <w:szCs w:val="24"/>
+        </w:rPr>
+        <w:t xml:space="preserve"> serán descriptivos</w:t>
+      </w:r>
+      <w:r>
+        <w:rPr>
+          <w:rFonts w:cstheme="minorHAnsi"/>
+          <w:sz w:val="24"/>
+          <w:szCs w:val="24"/>
+        </w:rPr>
+        <w:t xml:space="preserve"> y se destacará el contenido más importante para que Google pueda mostrarlo más fácilmente.</w:t>
+      </w:r>
+    </w:p>
+    <w:p>
+      <w:pPr>
+        <w:rPr>
+          <w:rFonts w:cstheme="minorHAnsi"/>
+          <w:sz w:val="24"/>
+          <w:szCs w:val="24"/>
+        </w:rPr>
+      </w:pPr>
+    </w:p>
+    <w:p>
+      <w:pPr>
+        <w:rPr>
+          <w:b/>
+          <w:sz w:val="24"/>
+          <w:szCs w:val="24"/>
+        </w:rPr>
+      </w:pPr>
+      <w:r>
+        <w:rPr>
+          <w:rFonts w:cstheme="minorHAnsi"/>
+          <w:sz w:val="24"/>
+          <w:szCs w:val="24"/>
+        </w:rPr>
+        <w:lastRenderedPageBreak/>
+        <w:tab/>
+      </w:r>
+      <w:r>
+        <w:rPr>
+          <w:b/>
+          <w:sz w:val="24"/>
+          <w:szCs w:val="24"/>
+        </w:rPr>
+        <w:t>4. Conclusiones: Incluir unas conclusiones sobre el trabajo. (0.2 puntos)</w:t>
+      </w:r>
+    </w:p>
+    <w:p>
+      <w:pPr>
+        <w:rPr>
+          <w:rFonts w:cstheme="minorHAnsi"/>
+          <w:sz w:val="24"/>
+          <w:szCs w:val="24"/>
+        </w:rPr>
+      </w:pPr>
+      <w:r>
+        <w:rPr>
+          <w:rFonts w:cstheme="minorHAnsi"/>
+          <w:b/>
+          <w:sz w:val="24"/>
+          <w:szCs w:val="24"/>
+        </w:rPr>
+        <w:tab/>
+      </w:r>
+      <w:r>
+        <w:rPr>
+          <w:rFonts w:cstheme="minorHAnsi"/>
+          <w:sz w:val="24"/>
+          <w:szCs w:val="24"/>
+        </w:rPr>
+        <w:t>El trabajo ha sido extenso y descriptivo en cuestiones de patrones y diseño web. A partir de ahora debemos profundizar en cómo hacer que nuestra página sea fácil de usar y visualmente atractiva para los usuarios. La combinación de colores todavía no la tengo muy clara y es probable que la cambie en un futuro.</w:t>
+      </w:r>
+    </w:p>
+    <w:p>
+      <w:pPr>
+        <w:rPr>
+          <w:rFonts w:cstheme="minorHAnsi"/>
+          <w:sz w:val="24"/>
+          <w:szCs w:val="24"/>
+        </w:rPr>
+      </w:pPr>
+    </w:p>
+    <w:p>
+      <w:pPr>
+        <w:rPr>
+          <w:rFonts w:cstheme="minorHAnsi"/>
+          <w:sz w:val="24"/>
+          <w:szCs w:val="24"/>
+        </w:rPr>
+      </w:pPr>
+      <w:r>
+        <w:rPr>
+          <w:rFonts w:cstheme="minorHAnsi"/>
+          <w:sz w:val="24"/>
+          <w:szCs w:val="24"/>
+        </w:rPr>
+        <w:t>En general hemos podido hacer comparaciones entre la página a analizar y la nuestra para poder orientarnos un poco y no empezar desde 0.</w:t>
+      </w:r>
+    </w:p>
+    <w:p>
+      <w:pPr>
+        <w:pStyle w:val="Prrafodelista"/>
+        <w:ind w:left="1065"/>
+        <w:rPr>
+          <w:rFonts w:cstheme="minorHAnsi"/>
+          <w:sz w:val="24"/>
+          <w:szCs w:val="24"/>
+        </w:rPr>
+      </w:pPr>
+    </w:p>
+    <w:p>
+      <w:pPr>
+        <w:pStyle w:val="Prrafodelista"/>
+        <w:ind w:left="1065"/>
+        <w:rPr>
+          <w:rFonts w:cstheme="minorHAnsi"/>
+          <w:sz w:val="24"/>
+          <w:szCs w:val="24"/>
+        </w:rPr>
+      </w:pPr>
     </w:p>
     <w:sectPr>
       <w:pgSz w:w="11906" w:h="16838"/>

</xml_diff>